<commit_message>
Update RASD to version 0.9.5
</commit_message>
<xml_diff>
--- a/RASD/RASD-v0.9.4.docx
+++ b/RASD/RASD-v0.9.4.docx
@@ -4,20 +4,22 @@
   <w:body>
     <w:p>
       <w:pPr>
-        <w:pStyle w:val="Titolo"/>
-        <w:rPr>
-          <w:rStyle w:val="Titolodellibro"/>
+        <w:pStyle w:val="Title"/>
+        <w:rPr>
+          <w:rStyle w:val="BookTitle"/>
           <w:smallCaps/>
           <w:spacing w:val="0"/>
         </w:rPr>
       </w:pPr>
+      <w:bookmarkStart w:id="0" w:name="_GoBack"/>
+      <w:bookmarkEnd w:id="0"/>
       <w:r>
         <w:t>RASD document</w:t>
       </w:r>
     </w:p>
     <w:p>
       <w:pPr>
-        <w:pStyle w:val="Sottotitolo"/>
+        <w:pStyle w:val="Subtitle"/>
       </w:pPr>
       <w:r>
         <w:t>Version 0.</w:t>
@@ -46,29 +48,29 @@
     </w:p>
     <w:p>
       <w:pPr>
-        <w:pStyle w:val="Nessunaspaziatura"/>
-        <w:rPr>
-          <w:rStyle w:val="Enfasidelicata"/>
-        </w:rPr>
-      </w:pPr>
-      <w:r>
-        <w:rPr>
-          <w:rStyle w:val="Enfasidelicata"/>
+        <w:pStyle w:val="NoSpacing"/>
+        <w:rPr>
+          <w:rStyle w:val="SubtleEmphasis"/>
+        </w:rPr>
+      </w:pPr>
+      <w:r>
+        <w:rPr>
+          <w:rStyle w:val="SubtleEmphasis"/>
         </w:rPr>
         <w:t>Giulio A. Abbo – 10538950</w:t>
       </w:r>
     </w:p>
     <w:p>
       <w:pPr>
-        <w:pStyle w:val="Nessunaspaziatura"/>
-        <w:rPr>
-          <w:rStyle w:val="Enfasidelicata"/>
-          <w:lang w:val="en-GB"/>
-        </w:rPr>
-      </w:pPr>
-      <w:r>
-        <w:rPr>
-          <w:rStyle w:val="Enfasidelicata"/>
+        <w:pStyle w:val="NoSpacing"/>
+        <w:rPr>
+          <w:rStyle w:val="SubtleEmphasis"/>
+          <w:lang w:val="en-GB"/>
+        </w:rPr>
+      </w:pPr>
+      <w:r>
+        <w:rPr>
+          <w:rStyle w:val="SubtleEmphasis"/>
           <w:lang w:val="en-GB"/>
         </w:rPr>
         <w:t>Gianmarco Accordi – 10587213</w:t>
@@ -76,15 +78,15 @@
     </w:p>
     <w:p>
       <w:pPr>
-        <w:pStyle w:val="Nessunaspaziatura"/>
-        <w:rPr>
-          <w:rStyle w:val="Enfasidelicata"/>
-          <w:lang w:val="en-GB"/>
-        </w:rPr>
-      </w:pPr>
-      <w:r>
-        <w:rPr>
-          <w:rStyle w:val="Enfasidelicata"/>
+        <w:pStyle w:val="NoSpacing"/>
+        <w:rPr>
+          <w:rStyle w:val="SubtleEmphasis"/>
+          <w:lang w:val="en-GB"/>
+        </w:rPr>
+      </w:pPr>
+      <w:r>
+        <w:rPr>
+          <w:rStyle w:val="SubtleEmphasis"/>
           <w:lang w:val="en-GB"/>
         </w:rPr>
         <w:t>Massimiliano Bonetti – 10560496</w:t>
@@ -93,13 +95,13 @@
     <w:p>
       <w:pPr>
         <w:rPr>
-          <w:rStyle w:val="Enfasidelicata"/>
-          <w:lang w:val="en-GB"/>
-        </w:rPr>
-      </w:pPr>
-      <w:r>
-        <w:rPr>
-          <w:rStyle w:val="Enfasidelicata"/>
+          <w:rStyle w:val="SubtleEmphasis"/>
+          <w:lang w:val="en-GB"/>
+        </w:rPr>
+      </w:pPr>
+      <w:r>
+        <w:rPr>
+          <w:rStyle w:val="SubtleEmphasis"/>
           <w:lang w:val="en-GB"/>
         </w:rPr>
         <w:br w:type="page"/>
@@ -107,7 +109,7 @@
     </w:p>
     <w:p>
       <w:pPr>
-        <w:pStyle w:val="Titolo1"/>
+        <w:pStyle w:val="Heading1"/>
         <w:rPr>
           <w:lang w:val="en-GB"/>
         </w:rPr>
@@ -122,7 +124,7 @@
     </w:p>
     <w:p>
       <w:pPr>
-        <w:pStyle w:val="Titolo2"/>
+        <w:pStyle w:val="Heading2"/>
         <w:rPr>
           <w:lang w:val="en-GB"/>
         </w:rPr>
@@ -202,14 +204,14 @@
       </w:r>
       <w:r>
         <w:rPr>
-          <w:rStyle w:val="Enfasicorsivo"/>
+          <w:rStyle w:val="Emphasis"/>
           <w:lang w:val="en-GB"/>
         </w:rPr>
         <w:t>s</w:t>
       </w:r>
       <w:r>
         <w:rPr>
-          <w:rStyle w:val="Enfasicorsivo"/>
+          <w:rStyle w:val="Emphasis"/>
           <w:lang w:val="en-GB"/>
         </w:rPr>
         <w:t>ystem</w:t>
@@ -247,7 +249,7 @@
     </w:p>
     <w:p>
       <w:pPr>
-        <w:pStyle w:val="Titolo3"/>
+        <w:pStyle w:val="Heading3"/>
         <w:rPr>
           <w:lang w:val="en-GB"/>
         </w:rPr>
@@ -467,21 +469,21 @@
       </w:r>
       <w:r>
         <w:rPr>
-          <w:rStyle w:val="Enfasicorsivo"/>
+          <w:rStyle w:val="Emphasis"/>
           <w:lang w:val="en-GB"/>
         </w:rPr>
         <w:t>data integration</w:t>
       </w:r>
       <w:r>
         <w:rPr>
-          <w:rStyle w:val="Enfasicorsivo"/>
+          <w:rStyle w:val="Emphasis"/>
           <w:lang w:val="en-GB"/>
         </w:rPr>
         <w:t xml:space="preserve"> service</w:t>
       </w:r>
       <w:r>
         <w:rPr>
-          <w:rStyle w:val="Rimandonotaapidipagina"/>
+          <w:rStyle w:val="FootnoteReference"/>
           <w:lang w:val="en-GB"/>
         </w:rPr>
         <w:footnoteReference w:id="1"/>
@@ -543,7 +545,7 @@
       </w:r>
       <w:r>
         <w:rPr>
-          <w:rStyle w:val="Enfasicorsivo"/>
+          <w:rStyle w:val="Emphasis"/>
           <w:lang w:val="en-GB"/>
         </w:rPr>
         <w:t>suggestion service</w:t>
@@ -671,28 +673,28 @@
       </w:r>
       <w:r>
         <w:rPr>
-          <w:rStyle w:val="Enfasicorsivo"/>
+          <w:rStyle w:val="Emphasis"/>
           <w:lang w:val="en-GB"/>
         </w:rPr>
         <w:t>access reports</w:t>
       </w:r>
       <w:r>
         <w:rPr>
-          <w:rStyle w:val="Enfasicorsivo"/>
+          <w:rStyle w:val="Emphasis"/>
           <w:lang w:val="en-GB"/>
         </w:rPr>
         <w:t xml:space="preserve"> </w:t>
       </w:r>
       <w:r>
         <w:rPr>
-          <w:rStyle w:val="Enfasicorsivo"/>
+          <w:rStyle w:val="Emphasis"/>
           <w:lang w:val="en-GB"/>
         </w:rPr>
         <w:t>service</w:t>
       </w:r>
       <w:r>
         <w:rPr>
-          <w:rStyle w:val="Rimandonotaapidipagina"/>
+          <w:rStyle w:val="FootnoteReference"/>
           <w:i/>
           <w:iCs/>
           <w:lang w:val="en-GB"/>
@@ -701,7 +703,7 @@
       </w:r>
       <w:r>
         <w:rPr>
-          <w:rStyle w:val="Enfasicorsivo"/>
+          <w:rStyle w:val="Emphasis"/>
           <w:lang w:val="en-GB"/>
         </w:rPr>
         <w:t>.</w:t>
@@ -709,7 +711,7 @@
     </w:p>
     <w:p>
       <w:pPr>
-        <w:pStyle w:val="Titolo3"/>
+        <w:pStyle w:val="Heading3"/>
         <w:rPr>
           <w:lang w:val="en-GB"/>
         </w:rPr>
@@ -736,7 +738,7 @@
     </w:p>
     <w:p>
       <w:pPr>
-        <w:pStyle w:val="Paragrafoelenco"/>
+        <w:pStyle w:val="ListParagraph"/>
         <w:numPr>
           <w:ilvl w:val="0"/>
           <w:numId w:val="32"/>
@@ -790,7 +792,7 @@
     </w:p>
     <w:p>
       <w:pPr>
-        <w:pStyle w:val="Paragrafoelenco"/>
+        <w:pStyle w:val="ListParagraph"/>
         <w:numPr>
           <w:ilvl w:val="0"/>
           <w:numId w:val="32"/>
@@ -817,18 +819,18 @@
         </w:rPr>
         <w:t xml:space="preserve">: </w:t>
       </w:r>
-      <w:bookmarkStart w:id="0" w:name="_Hlk23259927"/>
+      <w:bookmarkStart w:id="1" w:name="_Hlk23259927"/>
       <w:r>
         <w:rPr>
           <w:lang w:val="en-GB"/>
         </w:rPr>
         <w:t>The System suggests possible interventions to the Municipality.</w:t>
       </w:r>
-      <w:bookmarkEnd w:id="0"/>
-    </w:p>
-    <w:p>
-      <w:pPr>
-        <w:pStyle w:val="Paragrafoelenco"/>
+      <w:bookmarkEnd w:id="1"/>
+    </w:p>
+    <w:p>
+      <w:pPr>
+        <w:pStyle w:val="ListParagraph"/>
         <w:numPr>
           <w:ilvl w:val="0"/>
           <w:numId w:val="32"/>
@@ -913,7 +915,7 @@
     </w:p>
     <w:p>
       <w:pPr>
-        <w:pStyle w:val="Paragrafoelenco"/>
+        <w:pStyle w:val="ListParagraph"/>
         <w:numPr>
           <w:ilvl w:val="0"/>
           <w:numId w:val="32"/>
@@ -955,7 +957,7 @@
     </w:p>
     <w:p>
       <w:pPr>
-        <w:pStyle w:val="Paragrafoelenco"/>
+        <w:pStyle w:val="ListParagraph"/>
         <w:numPr>
           <w:ilvl w:val="0"/>
           <w:numId w:val="32"/>
@@ -997,7 +999,7 @@
     </w:p>
     <w:p>
       <w:pPr>
-        <w:pStyle w:val="Paragrafoelenco"/>
+        <w:pStyle w:val="ListParagraph"/>
         <w:numPr>
           <w:ilvl w:val="0"/>
           <w:numId w:val="32"/>
@@ -1056,7 +1058,7 @@
     </w:p>
     <w:p>
       <w:pPr>
-        <w:pStyle w:val="Titolo2"/>
+        <w:pStyle w:val="Heading2"/>
         <w:rPr>
           <w:lang w:val="en-GB"/>
         </w:rPr>
@@ -1094,7 +1096,7 @@
       </w:r>
       <w:r>
         <w:rPr>
-          <w:rStyle w:val="Enfasicorsivo"/>
+          <w:rStyle w:val="Emphasis"/>
           <w:lang w:val="en-GB"/>
         </w:rPr>
         <w:t xml:space="preserve"> user </w:t>
@@ -1102,7 +1104,7 @@
       <w:proofErr w:type="gramStart"/>
       <w:r>
         <w:rPr>
-          <w:rStyle w:val="Enfasicorsivo"/>
+          <w:rStyle w:val="Emphasis"/>
           <w:lang w:val="en-GB"/>
         </w:rPr>
         <w:t>finds</w:t>
@@ -1110,7 +1112,7 @@
       <w:proofErr w:type="gramEnd"/>
       <w:r>
         <w:rPr>
-          <w:rStyle w:val="Enfasicorsivo"/>
+          <w:rStyle w:val="Emphasis"/>
           <w:lang w:val="en-GB"/>
         </w:rPr>
         <w:t xml:space="preserve"> a violation</w:t>
@@ -2589,7 +2591,7 @@
           </w:tcPr>
           <w:p>
             <w:pPr>
-              <w:pStyle w:val="Nessunaspaziatura"/>
+              <w:pStyle w:val="NoSpacing"/>
               <w:rPr>
                 <w:rFonts w:eastAsia="Times New Roman"/>
                 <w:b/>
@@ -2627,7 +2629,7 @@
           </w:tcPr>
           <w:p>
             <w:pPr>
-              <w:pStyle w:val="Nessunaspaziatura"/>
+              <w:pStyle w:val="NoSpacing"/>
               <w:rPr>
                 <w:rFonts w:eastAsia="Times New Roman"/>
                 <w:lang w:val="en-GB"/>
@@ -2677,7 +2679,7 @@
           </w:tcPr>
           <w:p>
             <w:pPr>
-              <w:pStyle w:val="Nessunaspaziatura"/>
+              <w:pStyle w:val="NoSpacing"/>
               <w:rPr>
                 <w:rFonts w:eastAsia="Times New Roman"/>
                 <w:lang w:val="en-GB"/>
@@ -2733,7 +2735,7 @@
           </w:tcPr>
           <w:p>
             <w:pPr>
-              <w:pStyle w:val="Nessunaspaziatura"/>
+              <w:pStyle w:val="NoSpacing"/>
               <w:rPr>
                 <w:rFonts w:ascii="Calibri" w:eastAsia="Times New Roman" w:hAnsi="Calibri" w:cs="Calibri"/>
                 <w:color w:val="000000"/>
@@ -2766,7 +2768,7 @@
           </w:tcPr>
           <w:p>
             <w:pPr>
-              <w:pStyle w:val="Nessunaspaziatura"/>
+              <w:pStyle w:val="NoSpacing"/>
               <w:rPr>
                 <w:rFonts w:ascii="Calibri" w:eastAsia="Times New Roman" w:hAnsi="Calibri" w:cs="Calibri"/>
                 <w:color w:val="000000"/>
@@ -2799,7 +2801,7 @@
           </w:tcPr>
           <w:p>
             <w:pPr>
-              <w:pStyle w:val="Nessunaspaziatura"/>
+              <w:pStyle w:val="NoSpacing"/>
               <w:rPr>
                 <w:rFonts w:ascii="Calibri" w:eastAsia="Times New Roman" w:hAnsi="Calibri" w:cs="Calibri"/>
                 <w:color w:val="000000"/>
@@ -2837,7 +2839,7 @@
           </w:tcPr>
           <w:p>
             <w:pPr>
-              <w:pStyle w:val="Nessunaspaziatura"/>
+              <w:pStyle w:val="NoSpacing"/>
               <w:rPr>
                 <w:rFonts w:ascii="Calibri" w:eastAsia="Times New Roman" w:hAnsi="Calibri" w:cs="Calibri"/>
                 <w:color w:val="000000"/>
@@ -2870,7 +2872,7 @@
           </w:tcPr>
           <w:p>
             <w:pPr>
-              <w:pStyle w:val="Nessunaspaziatura"/>
+              <w:pStyle w:val="NoSpacing"/>
               <w:rPr>
                 <w:rFonts w:ascii="Calibri" w:eastAsia="Times New Roman" w:hAnsi="Calibri" w:cs="Calibri"/>
                 <w:color w:val="000000"/>
@@ -2903,7 +2905,7 @@
           </w:tcPr>
           <w:p>
             <w:pPr>
-              <w:pStyle w:val="Nessunaspaziatura"/>
+              <w:pStyle w:val="NoSpacing"/>
               <w:rPr>
                 <w:rFonts w:ascii="Calibri" w:eastAsia="Times New Roman" w:hAnsi="Calibri" w:cs="Calibri"/>
                 <w:color w:val="000000"/>
@@ -2941,7 +2943,7 @@
           </w:tcPr>
           <w:p>
             <w:pPr>
-              <w:pStyle w:val="Nessunaspaziatura"/>
+              <w:pStyle w:val="NoSpacing"/>
               <w:rPr>
                 <w:rFonts w:ascii="Calibri" w:eastAsia="Times New Roman" w:hAnsi="Calibri" w:cs="Calibri"/>
                 <w:color w:val="000000"/>
@@ -2974,7 +2976,7 @@
           </w:tcPr>
           <w:p>
             <w:pPr>
-              <w:pStyle w:val="Nessunaspaziatura"/>
+              <w:pStyle w:val="NoSpacing"/>
               <w:rPr>
                 <w:rFonts w:ascii="Calibri" w:eastAsia="Times New Roman" w:hAnsi="Calibri" w:cs="Calibri"/>
                 <w:color w:val="000000"/>
@@ -3007,7 +3009,7 @@
           </w:tcPr>
           <w:p>
             <w:pPr>
-              <w:pStyle w:val="Nessunaspaziatura"/>
+              <w:pStyle w:val="NoSpacing"/>
               <w:rPr>
                 <w:rFonts w:ascii="Calibri" w:eastAsia="Times New Roman" w:hAnsi="Calibri" w:cs="Calibri"/>
                 <w:color w:val="000000"/>
@@ -3045,7 +3047,7 @@
           </w:tcPr>
           <w:p>
             <w:pPr>
-              <w:pStyle w:val="Nessunaspaziatura"/>
+              <w:pStyle w:val="NoSpacing"/>
               <w:rPr>
                 <w:rFonts w:ascii="Calibri" w:eastAsia="Times New Roman" w:hAnsi="Calibri" w:cs="Calibri"/>
                 <w:color w:val="000000"/>
@@ -3078,7 +3080,7 @@
           </w:tcPr>
           <w:p>
             <w:pPr>
-              <w:pStyle w:val="Nessunaspaziatura"/>
+              <w:pStyle w:val="NoSpacing"/>
               <w:rPr>
                 <w:rFonts w:ascii="Calibri" w:eastAsia="Times New Roman" w:hAnsi="Calibri" w:cs="Calibri"/>
                 <w:color w:val="000000"/>
@@ -3111,7 +3113,7 @@
           </w:tcPr>
           <w:p>
             <w:pPr>
-              <w:pStyle w:val="Nessunaspaziatura"/>
+              <w:pStyle w:val="NoSpacing"/>
               <w:rPr>
                 <w:rFonts w:ascii="Calibri" w:eastAsia="Times New Roman" w:hAnsi="Calibri" w:cs="Calibri"/>
                 <w:color w:val="000000"/>
@@ -3149,7 +3151,7 @@
           </w:tcPr>
           <w:p>
             <w:pPr>
-              <w:pStyle w:val="Nessunaspaziatura"/>
+              <w:pStyle w:val="NoSpacing"/>
               <w:rPr>
                 <w:rFonts w:ascii="Calibri" w:eastAsia="Times New Roman" w:hAnsi="Calibri" w:cs="Calibri"/>
                 <w:color w:val="000000"/>
@@ -3182,7 +3184,7 @@
           </w:tcPr>
           <w:p>
             <w:pPr>
-              <w:pStyle w:val="Nessunaspaziatura"/>
+              <w:pStyle w:val="NoSpacing"/>
               <w:rPr>
                 <w:rFonts w:ascii="Calibri" w:eastAsia="Times New Roman" w:hAnsi="Calibri" w:cs="Calibri"/>
                 <w:color w:val="000000"/>
@@ -3215,7 +3217,7 @@
           </w:tcPr>
           <w:p>
             <w:pPr>
-              <w:pStyle w:val="Nessunaspaziatura"/>
+              <w:pStyle w:val="NoSpacing"/>
               <w:rPr>
                 <w:rFonts w:ascii="Calibri" w:eastAsia="Times New Roman" w:hAnsi="Calibri" w:cs="Calibri"/>
                 <w:color w:val="000000"/>
@@ -3253,7 +3255,7 @@
           </w:tcPr>
           <w:p>
             <w:pPr>
-              <w:pStyle w:val="Nessunaspaziatura"/>
+              <w:pStyle w:val="NoSpacing"/>
               <w:rPr>
                 <w:rFonts w:ascii="Calibri" w:eastAsia="Times New Roman" w:hAnsi="Calibri" w:cs="Calibri"/>
                 <w:color w:val="000000"/>
@@ -3286,7 +3288,7 @@
           </w:tcPr>
           <w:p>
             <w:pPr>
-              <w:pStyle w:val="Nessunaspaziatura"/>
+              <w:pStyle w:val="NoSpacing"/>
               <w:rPr>
                 <w:rFonts w:ascii="Calibri" w:eastAsia="Times New Roman" w:hAnsi="Calibri" w:cs="Calibri"/>
                 <w:color w:val="000000"/>
@@ -3319,7 +3321,7 @@
           </w:tcPr>
           <w:p>
             <w:pPr>
-              <w:pStyle w:val="Nessunaspaziatura"/>
+              <w:pStyle w:val="NoSpacing"/>
               <w:rPr>
                 <w:rFonts w:ascii="Calibri" w:eastAsia="Times New Roman" w:hAnsi="Calibri" w:cs="Calibri"/>
                 <w:color w:val="000000"/>
@@ -3357,7 +3359,7 @@
           </w:tcPr>
           <w:p>
             <w:pPr>
-              <w:pStyle w:val="Nessunaspaziatura"/>
+              <w:pStyle w:val="NoSpacing"/>
               <w:rPr>
                 <w:rFonts w:ascii="Calibri" w:eastAsia="Times New Roman" w:hAnsi="Calibri" w:cs="Calibri"/>
                 <w:color w:val="000000"/>
@@ -3406,7 +3408,7 @@
           </w:tcPr>
           <w:p>
             <w:pPr>
-              <w:pStyle w:val="Nessunaspaziatura"/>
+              <w:pStyle w:val="NoSpacing"/>
               <w:rPr>
                 <w:rFonts w:ascii="Calibri" w:eastAsia="Times New Roman" w:hAnsi="Calibri" w:cs="Calibri"/>
                 <w:color w:val="000000"/>
@@ -3439,7 +3441,7 @@
           </w:tcPr>
           <w:p>
             <w:pPr>
-              <w:pStyle w:val="Nessunaspaziatura"/>
+              <w:pStyle w:val="NoSpacing"/>
               <w:rPr>
                 <w:rFonts w:ascii="Calibri" w:eastAsia="Times New Roman" w:hAnsi="Calibri" w:cs="Calibri"/>
                 <w:color w:val="000000"/>
@@ -3477,7 +3479,7 @@
           </w:tcPr>
           <w:p>
             <w:pPr>
-              <w:pStyle w:val="Nessunaspaziatura"/>
+              <w:pStyle w:val="NoSpacing"/>
               <w:rPr>
                 <w:rFonts w:ascii="Calibri" w:eastAsia="Times New Roman" w:hAnsi="Calibri" w:cs="Calibri"/>
                 <w:color w:val="000000"/>
@@ -3510,7 +3512,7 @@
           </w:tcPr>
           <w:p>
             <w:pPr>
-              <w:pStyle w:val="Nessunaspaziatura"/>
+              <w:pStyle w:val="NoSpacing"/>
               <w:rPr>
                 <w:rFonts w:ascii="Calibri" w:eastAsia="Times New Roman" w:hAnsi="Calibri" w:cs="Calibri"/>
                 <w:color w:val="000000"/>
@@ -3543,7 +3545,7 @@
           </w:tcPr>
           <w:p>
             <w:pPr>
-              <w:pStyle w:val="Nessunaspaziatura"/>
+              <w:pStyle w:val="NoSpacing"/>
               <w:rPr>
                 <w:rFonts w:ascii="Calibri" w:eastAsia="Times New Roman" w:hAnsi="Calibri" w:cs="Calibri"/>
                 <w:color w:val="000000"/>
@@ -3581,7 +3583,7 @@
           </w:tcPr>
           <w:p>
             <w:pPr>
-              <w:pStyle w:val="Nessunaspaziatura"/>
+              <w:pStyle w:val="NoSpacing"/>
               <w:rPr>
                 <w:rFonts w:ascii="Calibri" w:eastAsia="Times New Roman" w:hAnsi="Calibri" w:cs="Calibri"/>
                 <w:color w:val="000000"/>
@@ -3630,7 +3632,7 @@
           </w:tcPr>
           <w:p>
             <w:pPr>
-              <w:pStyle w:val="Nessunaspaziatura"/>
+              <w:pStyle w:val="NoSpacing"/>
               <w:rPr>
                 <w:rFonts w:ascii="Calibri" w:eastAsia="Times New Roman" w:hAnsi="Calibri" w:cs="Calibri"/>
                 <w:color w:val="000000"/>
@@ -3663,7 +3665,7 @@
           </w:tcPr>
           <w:p>
             <w:pPr>
-              <w:pStyle w:val="Nessunaspaziatura"/>
+              <w:pStyle w:val="NoSpacing"/>
               <w:rPr>
                 <w:rFonts w:ascii="Calibri" w:eastAsia="Times New Roman" w:hAnsi="Calibri" w:cs="Calibri"/>
                 <w:color w:val="000000"/>
@@ -3701,7 +3703,7 @@
           </w:tcPr>
           <w:p>
             <w:pPr>
-              <w:pStyle w:val="Nessunaspaziatura"/>
+              <w:pStyle w:val="NoSpacing"/>
               <w:rPr>
                 <w:rFonts w:ascii="Calibri" w:eastAsia="Times New Roman" w:hAnsi="Calibri" w:cs="Calibri"/>
                 <w:color w:val="000000"/>
@@ -3734,7 +3736,7 @@
           </w:tcPr>
           <w:p>
             <w:pPr>
-              <w:pStyle w:val="Nessunaspaziatura"/>
+              <w:pStyle w:val="NoSpacing"/>
               <w:rPr>
                 <w:rFonts w:ascii="Calibri" w:eastAsia="Times New Roman" w:hAnsi="Calibri" w:cs="Calibri"/>
                 <w:color w:val="000000"/>
@@ -3767,7 +3769,7 @@
           </w:tcPr>
           <w:p>
             <w:pPr>
-              <w:pStyle w:val="Nessunaspaziatura"/>
+              <w:pStyle w:val="NoSpacing"/>
               <w:rPr>
                 <w:rFonts w:ascii="Calibri" w:eastAsia="Times New Roman" w:hAnsi="Calibri" w:cs="Calibri"/>
                 <w:color w:val="000000"/>
@@ -3805,7 +3807,7 @@
           </w:tcPr>
           <w:p>
             <w:pPr>
-              <w:pStyle w:val="Nessunaspaziatura"/>
+              <w:pStyle w:val="NoSpacing"/>
               <w:rPr>
                 <w:rFonts w:ascii="Calibri" w:eastAsia="Times New Roman" w:hAnsi="Calibri" w:cs="Calibri"/>
                 <w:color w:val="000000"/>
@@ -3838,7 +3840,7 @@
           </w:tcPr>
           <w:p>
             <w:pPr>
-              <w:pStyle w:val="Nessunaspaziatura"/>
+              <w:pStyle w:val="NoSpacing"/>
               <w:rPr>
                 <w:rFonts w:ascii="Calibri" w:eastAsia="Times New Roman" w:hAnsi="Calibri" w:cs="Calibri"/>
                 <w:color w:val="000000"/>
@@ -3871,7 +3873,7 @@
           </w:tcPr>
           <w:p>
             <w:pPr>
-              <w:pStyle w:val="Nessunaspaziatura"/>
+              <w:pStyle w:val="NoSpacing"/>
               <w:rPr>
                 <w:rFonts w:ascii="Calibri" w:eastAsia="Times New Roman" w:hAnsi="Calibri" w:cs="Calibri"/>
                 <w:color w:val="000000"/>
@@ -3909,7 +3911,7 @@
           </w:tcPr>
           <w:p>
             <w:pPr>
-              <w:pStyle w:val="Nessunaspaziatura"/>
+              <w:pStyle w:val="NoSpacing"/>
               <w:rPr>
                 <w:rFonts w:ascii="Calibri" w:eastAsia="Times New Roman" w:hAnsi="Calibri" w:cs="Calibri"/>
                 <w:color w:val="000000"/>
@@ -3942,7 +3944,7 @@
           </w:tcPr>
           <w:p>
             <w:pPr>
-              <w:pStyle w:val="Nessunaspaziatura"/>
+              <w:pStyle w:val="NoSpacing"/>
               <w:rPr>
                 <w:rFonts w:ascii="Calibri" w:eastAsia="Times New Roman" w:hAnsi="Calibri" w:cs="Calibri"/>
                 <w:color w:val="000000"/>
@@ -3975,7 +3977,7 @@
           </w:tcPr>
           <w:p>
             <w:pPr>
-              <w:pStyle w:val="Nessunaspaziatura"/>
+              <w:pStyle w:val="NoSpacing"/>
               <w:rPr>
                 <w:rFonts w:ascii="Calibri" w:eastAsia="Times New Roman" w:hAnsi="Calibri" w:cs="Calibri"/>
                 <w:color w:val="000000"/>
@@ -4013,7 +4015,7 @@
           </w:tcPr>
           <w:p>
             <w:pPr>
-              <w:pStyle w:val="Nessunaspaziatura"/>
+              <w:pStyle w:val="NoSpacing"/>
               <w:rPr>
                 <w:rFonts w:ascii="Calibri" w:eastAsia="Times New Roman" w:hAnsi="Calibri" w:cs="Calibri"/>
                 <w:color w:val="000000"/>
@@ -4046,7 +4048,7 @@
           </w:tcPr>
           <w:p>
             <w:pPr>
-              <w:pStyle w:val="Nessunaspaziatura"/>
+              <w:pStyle w:val="NoSpacing"/>
               <w:rPr>
                 <w:rFonts w:ascii="Calibri" w:eastAsia="Times New Roman" w:hAnsi="Calibri" w:cs="Calibri"/>
                 <w:color w:val="000000"/>
@@ -4079,7 +4081,7 @@
           </w:tcPr>
           <w:p>
             <w:pPr>
-              <w:pStyle w:val="Nessunaspaziatura"/>
+              <w:pStyle w:val="NoSpacing"/>
               <w:rPr>
                 <w:rFonts w:ascii="Calibri" w:eastAsia="Times New Roman" w:hAnsi="Calibri" w:cs="Calibri"/>
                 <w:color w:val="000000"/>
@@ -4117,7 +4119,7 @@
           </w:tcPr>
           <w:p>
             <w:pPr>
-              <w:pStyle w:val="Nessunaspaziatura"/>
+              <w:pStyle w:val="NoSpacing"/>
               <w:rPr>
                 <w:rFonts w:ascii="Calibri" w:eastAsia="Times New Roman" w:hAnsi="Calibri" w:cs="Calibri"/>
                 <w:color w:val="000000"/>
@@ -4186,7 +4188,7 @@
           </w:tcPr>
           <w:p>
             <w:pPr>
-              <w:pStyle w:val="Nessunaspaziatura"/>
+              <w:pStyle w:val="NoSpacing"/>
               <w:rPr>
                 <w:rFonts w:ascii="Calibri" w:eastAsia="Times New Roman" w:hAnsi="Calibri" w:cs="Calibri"/>
                 <w:color w:val="000000"/>
@@ -4219,7 +4221,7 @@
           </w:tcPr>
           <w:p>
             <w:pPr>
-              <w:pStyle w:val="Nessunaspaziatura"/>
+              <w:pStyle w:val="NoSpacing"/>
               <w:rPr>
                 <w:rFonts w:ascii="Calibri" w:eastAsia="Times New Roman" w:hAnsi="Calibri" w:cs="Calibri"/>
                 <w:color w:val="000000"/>
@@ -4257,7 +4259,7 @@
           </w:tcPr>
           <w:p>
             <w:pPr>
-              <w:pStyle w:val="Nessunaspaziatura"/>
+              <w:pStyle w:val="NoSpacing"/>
               <w:rPr>
                 <w:rFonts w:ascii="Calibri" w:eastAsia="Times New Roman" w:hAnsi="Calibri" w:cs="Calibri"/>
                 <w:color w:val="000000"/>
@@ -4290,7 +4292,7 @@
           </w:tcPr>
           <w:p>
             <w:pPr>
-              <w:pStyle w:val="Nessunaspaziatura"/>
+              <w:pStyle w:val="NoSpacing"/>
               <w:rPr>
                 <w:rFonts w:ascii="Calibri" w:eastAsia="Times New Roman" w:hAnsi="Calibri" w:cs="Calibri"/>
                 <w:color w:val="000000"/>
@@ -4323,7 +4325,7 @@
           </w:tcPr>
           <w:p>
             <w:pPr>
-              <w:pStyle w:val="Nessunaspaziatura"/>
+              <w:pStyle w:val="NoSpacing"/>
               <w:rPr>
                 <w:rFonts w:ascii="Calibri" w:eastAsia="Times New Roman" w:hAnsi="Calibri" w:cs="Calibri"/>
                 <w:color w:val="000000"/>
@@ -4361,7 +4363,7 @@
           </w:tcPr>
           <w:p>
             <w:pPr>
-              <w:pStyle w:val="Nessunaspaziatura"/>
+              <w:pStyle w:val="NoSpacing"/>
               <w:rPr>
                 <w:rFonts w:ascii="Calibri" w:eastAsia="Times New Roman" w:hAnsi="Calibri" w:cs="Calibri"/>
                 <w:color w:val="000000"/>
@@ -4394,7 +4396,7 @@
           </w:tcPr>
           <w:p>
             <w:pPr>
-              <w:pStyle w:val="Nessunaspaziatura"/>
+              <w:pStyle w:val="NoSpacing"/>
               <w:rPr>
                 <w:rFonts w:ascii="Calibri" w:eastAsia="Times New Roman" w:hAnsi="Calibri" w:cs="Calibri"/>
                 <w:color w:val="000000"/>
@@ -4427,7 +4429,7 @@
           </w:tcPr>
           <w:p>
             <w:pPr>
-              <w:pStyle w:val="Nessunaspaziatura"/>
+              <w:pStyle w:val="NoSpacing"/>
               <w:rPr>
                 <w:rFonts w:ascii="Calibri" w:eastAsia="Times New Roman" w:hAnsi="Calibri" w:cs="Calibri"/>
                 <w:color w:val="000000"/>
@@ -4465,7 +4467,7 @@
           </w:tcPr>
           <w:p>
             <w:pPr>
-              <w:pStyle w:val="Nessunaspaziatura"/>
+              <w:pStyle w:val="NoSpacing"/>
               <w:rPr>
                 <w:rFonts w:ascii="Calibri" w:eastAsia="Times New Roman" w:hAnsi="Calibri" w:cs="Calibri"/>
                 <w:color w:val="000000"/>
@@ -4498,7 +4500,7 @@
           </w:tcPr>
           <w:p>
             <w:pPr>
-              <w:pStyle w:val="Nessunaspaziatura"/>
+              <w:pStyle w:val="NoSpacing"/>
               <w:rPr>
                 <w:rFonts w:ascii="Calibri" w:eastAsia="Times New Roman" w:hAnsi="Calibri" w:cs="Calibri"/>
                 <w:color w:val="000000"/>
@@ -4531,7 +4533,7 @@
           </w:tcPr>
           <w:p>
             <w:pPr>
-              <w:pStyle w:val="Nessunaspaziatura"/>
+              <w:pStyle w:val="NoSpacing"/>
               <w:rPr>
                 <w:rFonts w:ascii="Calibri" w:eastAsia="Times New Roman" w:hAnsi="Calibri" w:cs="Calibri"/>
                 <w:color w:val="000000"/>
@@ -4569,7 +4571,7 @@
           </w:tcPr>
           <w:p>
             <w:pPr>
-              <w:pStyle w:val="Nessunaspaziatura"/>
+              <w:pStyle w:val="NoSpacing"/>
               <w:rPr>
                 <w:rFonts w:ascii="Calibri" w:eastAsia="Times New Roman" w:hAnsi="Calibri" w:cs="Calibri"/>
                 <w:color w:val="000000"/>
@@ -4602,7 +4604,7 @@
           </w:tcPr>
           <w:p>
             <w:pPr>
-              <w:pStyle w:val="Nessunaspaziatura"/>
+              <w:pStyle w:val="NoSpacing"/>
               <w:rPr>
                 <w:rFonts w:ascii="Calibri" w:eastAsia="Times New Roman" w:hAnsi="Calibri" w:cs="Calibri"/>
                 <w:color w:val="000000"/>
@@ -4635,7 +4637,7 @@
           </w:tcPr>
           <w:p>
             <w:pPr>
-              <w:pStyle w:val="Nessunaspaziatura"/>
+              <w:pStyle w:val="NoSpacing"/>
               <w:rPr>
                 <w:rFonts w:ascii="Calibri" w:eastAsia="Times New Roman" w:hAnsi="Calibri" w:cs="Calibri"/>
                 <w:color w:val="000000"/>
@@ -4673,7 +4675,7 @@
           </w:tcPr>
           <w:p>
             <w:pPr>
-              <w:pStyle w:val="Nessunaspaziatura"/>
+              <w:pStyle w:val="NoSpacing"/>
               <w:rPr>
                 <w:rFonts w:ascii="Calibri" w:eastAsia="Times New Roman" w:hAnsi="Calibri" w:cs="Calibri"/>
                 <w:color w:val="000000"/>
@@ -4706,7 +4708,7 @@
           </w:tcPr>
           <w:p>
             <w:pPr>
-              <w:pStyle w:val="Nessunaspaziatura"/>
+              <w:pStyle w:val="NoSpacing"/>
               <w:rPr>
                 <w:rFonts w:ascii="Calibri" w:eastAsia="Times New Roman" w:hAnsi="Calibri" w:cs="Calibri"/>
                 <w:color w:val="000000"/>
@@ -4739,7 +4741,7 @@
           </w:tcPr>
           <w:p>
             <w:pPr>
-              <w:pStyle w:val="Nessunaspaziatura"/>
+              <w:pStyle w:val="NoSpacing"/>
               <w:rPr>
                 <w:rFonts w:ascii="Calibri" w:eastAsia="Times New Roman" w:hAnsi="Calibri" w:cs="Calibri"/>
                 <w:color w:val="000000"/>
@@ -4777,7 +4779,7 @@
           </w:tcPr>
           <w:p>
             <w:pPr>
-              <w:pStyle w:val="Nessunaspaziatura"/>
+              <w:pStyle w:val="NoSpacing"/>
               <w:rPr>
                 <w:rFonts w:ascii="Calibri" w:eastAsia="Times New Roman" w:hAnsi="Calibri" w:cs="Calibri"/>
                 <w:color w:val="000000"/>
@@ -4811,7 +4813,7 @@
           </w:tcPr>
           <w:p>
             <w:pPr>
-              <w:pStyle w:val="Nessunaspaziatura"/>
+              <w:pStyle w:val="NoSpacing"/>
               <w:rPr>
                 <w:rFonts w:ascii="Calibri" w:eastAsia="Times New Roman" w:hAnsi="Calibri" w:cs="Calibri"/>
                 <w:color w:val="000000"/>
@@ -4844,7 +4846,7 @@
           </w:tcPr>
           <w:p>
             <w:pPr>
-              <w:pStyle w:val="Nessunaspaziatura"/>
+              <w:pStyle w:val="NoSpacing"/>
               <w:rPr>
                 <w:rFonts w:ascii="Calibri" w:eastAsia="Times New Roman" w:hAnsi="Calibri" w:cs="Calibri"/>
                 <w:color w:val="000000"/>
@@ -4882,7 +4884,7 @@
           </w:tcPr>
           <w:p>
             <w:pPr>
-              <w:pStyle w:val="Nessunaspaziatura"/>
+              <w:pStyle w:val="NoSpacing"/>
               <w:rPr>
                 <w:rFonts w:ascii="Calibri" w:eastAsia="Times New Roman" w:hAnsi="Calibri" w:cs="Calibri"/>
                 <w:color w:val="000000"/>
@@ -4915,7 +4917,7 @@
           </w:tcPr>
           <w:p>
             <w:pPr>
-              <w:pStyle w:val="Nessunaspaziatura"/>
+              <w:pStyle w:val="NoSpacing"/>
               <w:rPr>
                 <w:rFonts w:ascii="Calibri" w:eastAsia="Times New Roman" w:hAnsi="Calibri" w:cs="Calibri"/>
                 <w:color w:val="000000"/>
@@ -4948,7 +4950,7 @@
           </w:tcPr>
           <w:p>
             <w:pPr>
-              <w:pStyle w:val="Nessunaspaziatura"/>
+              <w:pStyle w:val="NoSpacing"/>
               <w:rPr>
                 <w:rFonts w:ascii="Calibri" w:eastAsia="Times New Roman" w:hAnsi="Calibri" w:cs="Calibri"/>
                 <w:color w:val="000000"/>
@@ -4986,7 +4988,7 @@
           </w:tcPr>
           <w:p>
             <w:pPr>
-              <w:pStyle w:val="Nessunaspaziatura"/>
+              <w:pStyle w:val="NoSpacing"/>
               <w:rPr>
                 <w:rFonts w:ascii="Calibri" w:eastAsia="Times New Roman" w:hAnsi="Calibri" w:cs="Calibri"/>
                 <w:color w:val="000000"/>
@@ -5019,7 +5021,7 @@
           </w:tcPr>
           <w:p>
             <w:pPr>
-              <w:pStyle w:val="Nessunaspaziatura"/>
+              <w:pStyle w:val="NoSpacing"/>
               <w:rPr>
                 <w:rFonts w:ascii="Calibri" w:eastAsia="Times New Roman" w:hAnsi="Calibri" w:cs="Calibri"/>
                 <w:color w:val="000000"/>
@@ -5052,7 +5054,7 @@
           </w:tcPr>
           <w:p>
             <w:pPr>
-              <w:pStyle w:val="Nessunaspaziatura"/>
+              <w:pStyle w:val="NoSpacing"/>
               <w:rPr>
                 <w:rFonts w:ascii="Calibri" w:eastAsia="Times New Roman" w:hAnsi="Calibri" w:cs="Calibri"/>
                 <w:color w:val="000000"/>
@@ -5090,7 +5092,7 @@
           </w:tcPr>
           <w:p>
             <w:pPr>
-              <w:pStyle w:val="Nessunaspaziatura"/>
+              <w:pStyle w:val="NoSpacing"/>
               <w:rPr>
                 <w:rFonts w:ascii="Calibri" w:eastAsia="Times New Roman" w:hAnsi="Calibri" w:cs="Calibri"/>
                 <w:color w:val="000000"/>
@@ -5123,7 +5125,7 @@
           </w:tcPr>
           <w:p>
             <w:pPr>
-              <w:pStyle w:val="Nessunaspaziatura"/>
+              <w:pStyle w:val="NoSpacing"/>
               <w:rPr>
                 <w:rFonts w:ascii="Calibri" w:eastAsia="Times New Roman" w:hAnsi="Calibri" w:cs="Calibri"/>
                 <w:color w:val="000000"/>
@@ -5156,7 +5158,7 @@
           </w:tcPr>
           <w:p>
             <w:pPr>
-              <w:pStyle w:val="Nessunaspaziatura"/>
+              <w:pStyle w:val="NoSpacing"/>
               <w:rPr>
                 <w:rFonts w:ascii="Calibri" w:eastAsia="Times New Roman" w:hAnsi="Calibri" w:cs="Calibri"/>
                 <w:color w:val="000000"/>
@@ -5194,7 +5196,7 @@
           </w:tcPr>
           <w:p>
             <w:pPr>
-              <w:pStyle w:val="Nessunaspaziatura"/>
+              <w:pStyle w:val="NoSpacing"/>
               <w:rPr>
                 <w:rFonts w:ascii="Calibri" w:eastAsia="Times New Roman" w:hAnsi="Calibri" w:cs="Calibri"/>
                 <w:color w:val="000000"/>
@@ -5227,7 +5229,7 @@
           </w:tcPr>
           <w:p>
             <w:pPr>
-              <w:pStyle w:val="Nessunaspaziatura"/>
+              <w:pStyle w:val="NoSpacing"/>
               <w:rPr>
                 <w:rFonts w:ascii="Calibri" w:eastAsia="Times New Roman" w:hAnsi="Calibri" w:cs="Calibri"/>
                 <w:color w:val="000000"/>
@@ -5260,7 +5262,7 @@
           </w:tcPr>
           <w:p>
             <w:pPr>
-              <w:pStyle w:val="Nessunaspaziatura"/>
+              <w:pStyle w:val="NoSpacing"/>
               <w:rPr>
                 <w:rFonts w:ascii="Calibri" w:eastAsia="Times New Roman" w:hAnsi="Calibri" w:cs="Calibri"/>
                 <w:color w:val="000000"/>
@@ -5298,7 +5300,7 @@
           </w:tcPr>
           <w:p>
             <w:pPr>
-              <w:pStyle w:val="Nessunaspaziatura"/>
+              <w:pStyle w:val="NoSpacing"/>
               <w:rPr>
                 <w:rFonts w:ascii="Calibri" w:eastAsia="Times New Roman" w:hAnsi="Calibri" w:cs="Calibri"/>
                 <w:color w:val="000000"/>
@@ -5331,7 +5333,7 @@
           </w:tcPr>
           <w:p>
             <w:pPr>
-              <w:pStyle w:val="Nessunaspaziatura"/>
+              <w:pStyle w:val="NoSpacing"/>
               <w:rPr>
                 <w:rFonts w:ascii="Calibri" w:eastAsia="Times New Roman" w:hAnsi="Calibri" w:cs="Calibri"/>
                 <w:color w:val="000000"/>
@@ -5364,7 +5366,7 @@
           </w:tcPr>
           <w:p>
             <w:pPr>
-              <w:pStyle w:val="Nessunaspaziatura"/>
+              <w:pStyle w:val="NoSpacing"/>
               <w:rPr>
                 <w:rFonts w:ascii="Calibri" w:eastAsia="Times New Roman" w:hAnsi="Calibri" w:cs="Calibri"/>
                 <w:color w:val="000000"/>
@@ -5401,7 +5403,7 @@
           </w:tcPr>
           <w:p>
             <w:pPr>
-              <w:pStyle w:val="Nessunaspaziatura"/>
+              <w:pStyle w:val="NoSpacing"/>
               <w:rPr>
                 <w:rFonts w:ascii="Calibri" w:eastAsia="Times New Roman" w:hAnsi="Calibri" w:cs="Calibri"/>
                 <w:color w:val="000000"/>
@@ -5443,7 +5445,7 @@
           </w:tcPr>
           <w:p>
             <w:pPr>
-              <w:pStyle w:val="Nessunaspaziatura"/>
+              <w:pStyle w:val="NoSpacing"/>
               <w:rPr>
                 <w:rFonts w:ascii="Calibri" w:eastAsia="Times New Roman" w:hAnsi="Calibri" w:cs="Calibri"/>
                 <w:color w:val="000000"/>
@@ -5476,7 +5478,7 @@
           </w:tcPr>
           <w:p>
             <w:pPr>
-              <w:pStyle w:val="Nessunaspaziatura"/>
+              <w:pStyle w:val="NoSpacing"/>
               <w:rPr>
                 <w:rFonts w:ascii="Calibri" w:eastAsia="Times New Roman" w:hAnsi="Calibri" w:cs="Calibri"/>
                 <w:color w:val="000000"/>
@@ -5514,7 +5516,7 @@
           </w:tcPr>
           <w:p>
             <w:pPr>
-              <w:pStyle w:val="Nessunaspaziatura"/>
+              <w:pStyle w:val="NoSpacing"/>
               <w:rPr>
                 <w:rFonts w:ascii="Calibri" w:eastAsia="Times New Roman" w:hAnsi="Calibri" w:cs="Calibri"/>
                 <w:color w:val="000000"/>
@@ -5547,7 +5549,7 @@
           </w:tcPr>
           <w:p>
             <w:pPr>
-              <w:pStyle w:val="Nessunaspaziatura"/>
+              <w:pStyle w:val="NoSpacing"/>
               <w:rPr>
                 <w:rFonts w:ascii="Calibri" w:eastAsia="Times New Roman" w:hAnsi="Calibri" w:cs="Calibri"/>
                 <w:color w:val="000000"/>
@@ -5580,7 +5582,7 @@
           </w:tcPr>
           <w:p>
             <w:pPr>
-              <w:pStyle w:val="Nessunaspaziatura"/>
+              <w:pStyle w:val="NoSpacing"/>
               <w:rPr>
                 <w:rFonts w:ascii="Calibri" w:eastAsia="Times New Roman" w:hAnsi="Calibri" w:cs="Calibri"/>
                 <w:color w:val="000000"/>
@@ -5618,7 +5620,7 @@
           </w:tcPr>
           <w:p>
             <w:pPr>
-              <w:pStyle w:val="Nessunaspaziatura"/>
+              <w:pStyle w:val="NoSpacing"/>
               <w:rPr>
                 <w:rFonts w:ascii="Calibri" w:eastAsia="Times New Roman" w:hAnsi="Calibri" w:cs="Calibri"/>
                 <w:color w:val="000000"/>
@@ -5651,7 +5653,7 @@
           </w:tcPr>
           <w:p>
             <w:pPr>
-              <w:pStyle w:val="Nessunaspaziatura"/>
+              <w:pStyle w:val="NoSpacing"/>
               <w:rPr>
                 <w:rFonts w:ascii="Calibri" w:eastAsia="Times New Roman" w:hAnsi="Calibri" w:cs="Calibri"/>
                 <w:color w:val="000000"/>
@@ -5684,7 +5686,7 @@
           </w:tcPr>
           <w:p>
             <w:pPr>
-              <w:pStyle w:val="Nessunaspaziatura"/>
+              <w:pStyle w:val="NoSpacing"/>
               <w:rPr>
                 <w:rFonts w:ascii="Calibri" w:eastAsia="Times New Roman" w:hAnsi="Calibri" w:cs="Calibri"/>
                 <w:color w:val="000000"/>
@@ -5722,7 +5724,7 @@
           </w:tcPr>
           <w:p>
             <w:pPr>
-              <w:pStyle w:val="Nessunaspaziatura"/>
+              <w:pStyle w:val="NoSpacing"/>
               <w:rPr>
                 <w:rFonts w:ascii="Calibri" w:eastAsia="Times New Roman" w:hAnsi="Calibri" w:cs="Calibri"/>
                 <w:color w:val="000000"/>
@@ -5755,7 +5757,7 @@
           </w:tcPr>
           <w:p>
             <w:pPr>
-              <w:pStyle w:val="Nessunaspaziatura"/>
+              <w:pStyle w:val="NoSpacing"/>
               <w:rPr>
                 <w:rFonts w:ascii="Calibri" w:eastAsia="Times New Roman" w:hAnsi="Calibri" w:cs="Calibri"/>
                 <w:color w:val="000000"/>
@@ -5788,7 +5790,7 @@
           </w:tcPr>
           <w:p>
             <w:pPr>
-              <w:pStyle w:val="Nessunaspaziatura"/>
+              <w:pStyle w:val="NoSpacing"/>
               <w:rPr>
                 <w:rFonts w:ascii="Calibri" w:eastAsia="Times New Roman" w:hAnsi="Calibri" w:cs="Calibri"/>
                 <w:color w:val="000000"/>
@@ -5825,7 +5827,7 @@
           </w:tcPr>
           <w:p>
             <w:pPr>
-              <w:pStyle w:val="Nessunaspaziatura"/>
+              <w:pStyle w:val="NoSpacing"/>
               <w:rPr>
                 <w:rFonts w:ascii="Calibri" w:eastAsia="Times New Roman" w:hAnsi="Calibri" w:cs="Calibri"/>
                 <w:color w:val="000000"/>
@@ -5883,7 +5885,7 @@
           </w:tcPr>
           <w:p>
             <w:pPr>
-              <w:pStyle w:val="Nessunaspaziatura"/>
+              <w:pStyle w:val="NoSpacing"/>
               <w:rPr>
                 <w:rFonts w:ascii="Calibri" w:eastAsia="Times New Roman" w:hAnsi="Calibri" w:cs="Calibri"/>
                 <w:color w:val="000000"/>
@@ -5916,7 +5918,7 @@
           </w:tcPr>
           <w:p>
             <w:pPr>
-              <w:pStyle w:val="Nessunaspaziatura"/>
+              <w:pStyle w:val="NoSpacing"/>
               <w:rPr>
                 <w:rFonts w:ascii="Calibri" w:eastAsia="Times New Roman" w:hAnsi="Calibri" w:cs="Calibri"/>
                 <w:color w:val="000000"/>
@@ -5953,7 +5955,7 @@
           </w:tcPr>
           <w:p>
             <w:pPr>
-              <w:pStyle w:val="Nessunaspaziatura"/>
+              <w:pStyle w:val="NoSpacing"/>
               <w:rPr>
                 <w:rFonts w:ascii="Calibri" w:eastAsia="Times New Roman" w:hAnsi="Calibri" w:cs="Calibri"/>
                 <w:color w:val="000000"/>
@@ -5995,7 +5997,7 @@
           </w:tcPr>
           <w:p>
             <w:pPr>
-              <w:pStyle w:val="Nessunaspaziatura"/>
+              <w:pStyle w:val="NoSpacing"/>
               <w:rPr>
                 <w:rFonts w:ascii="Calibri" w:eastAsia="Times New Roman" w:hAnsi="Calibri" w:cs="Calibri"/>
                 <w:color w:val="000000"/>
@@ -6028,7 +6030,7 @@
           </w:tcPr>
           <w:p>
             <w:pPr>
-              <w:pStyle w:val="Nessunaspaziatura"/>
+              <w:pStyle w:val="NoSpacing"/>
               <w:rPr>
                 <w:rFonts w:ascii="Calibri" w:eastAsia="Times New Roman" w:hAnsi="Calibri" w:cs="Calibri"/>
                 <w:color w:val="000000"/>
@@ -6066,7 +6068,7 @@
           </w:tcPr>
           <w:p>
             <w:pPr>
-              <w:pStyle w:val="Nessunaspaziatura"/>
+              <w:pStyle w:val="NoSpacing"/>
               <w:rPr>
                 <w:rFonts w:ascii="Calibri" w:eastAsia="Times New Roman" w:hAnsi="Calibri" w:cs="Calibri"/>
                 <w:color w:val="000000"/>
@@ -6099,7 +6101,7 @@
           </w:tcPr>
           <w:p>
             <w:pPr>
-              <w:pStyle w:val="Nessunaspaziatura"/>
+              <w:pStyle w:val="NoSpacing"/>
               <w:rPr>
                 <w:rFonts w:ascii="Calibri" w:eastAsia="Times New Roman" w:hAnsi="Calibri" w:cs="Calibri"/>
                 <w:color w:val="000000"/>
@@ -6132,7 +6134,7 @@
           </w:tcPr>
           <w:p>
             <w:pPr>
-              <w:pStyle w:val="Nessunaspaziatura"/>
+              <w:pStyle w:val="NoSpacing"/>
               <w:rPr>
                 <w:rFonts w:ascii="Calibri" w:eastAsia="Times New Roman" w:hAnsi="Calibri" w:cs="Calibri"/>
                 <w:color w:val="000000"/>
@@ -6170,7 +6172,7 @@
           </w:tcPr>
           <w:p>
             <w:pPr>
-              <w:pStyle w:val="Nessunaspaziatura"/>
+              <w:pStyle w:val="NoSpacing"/>
               <w:rPr>
                 <w:rFonts w:ascii="Calibri" w:eastAsia="Times New Roman" w:hAnsi="Calibri" w:cs="Calibri"/>
                 <w:color w:val="000000"/>
@@ -6203,7 +6205,7 @@
           </w:tcPr>
           <w:p>
             <w:pPr>
-              <w:pStyle w:val="Nessunaspaziatura"/>
+              <w:pStyle w:val="NoSpacing"/>
               <w:rPr>
                 <w:rFonts w:ascii="Calibri" w:eastAsia="Times New Roman" w:hAnsi="Calibri" w:cs="Calibri"/>
                 <w:color w:val="000000"/>
@@ -6236,7 +6238,7 @@
           </w:tcPr>
           <w:p>
             <w:pPr>
-              <w:pStyle w:val="Nessunaspaziatura"/>
+              <w:pStyle w:val="NoSpacing"/>
               <w:rPr>
                 <w:rFonts w:ascii="Calibri" w:eastAsia="Times New Roman" w:hAnsi="Calibri" w:cs="Calibri"/>
                 <w:color w:val="000000"/>
@@ -6274,7 +6276,7 @@
           </w:tcPr>
           <w:p>
             <w:pPr>
-              <w:pStyle w:val="Nessunaspaziatura"/>
+              <w:pStyle w:val="NoSpacing"/>
               <w:rPr>
                 <w:rFonts w:ascii="Calibri" w:eastAsia="Times New Roman" w:hAnsi="Calibri" w:cs="Calibri"/>
                 <w:color w:val="000000"/>
@@ -6307,7 +6309,7 @@
           </w:tcPr>
           <w:p>
             <w:pPr>
-              <w:pStyle w:val="Nessunaspaziatura"/>
+              <w:pStyle w:val="NoSpacing"/>
               <w:rPr>
                 <w:rFonts w:ascii="Calibri" w:eastAsia="Times New Roman" w:hAnsi="Calibri" w:cs="Calibri"/>
                 <w:color w:val="000000"/>
@@ -6340,7 +6342,7 @@
           </w:tcPr>
           <w:p>
             <w:pPr>
-              <w:pStyle w:val="Nessunaspaziatura"/>
+              <w:pStyle w:val="NoSpacing"/>
               <w:rPr>
                 <w:rFonts w:ascii="Calibri" w:eastAsia="Times New Roman" w:hAnsi="Calibri" w:cs="Calibri"/>
                 <w:color w:val="000000"/>
@@ -6378,7 +6380,7 @@
           </w:tcPr>
           <w:p>
             <w:pPr>
-              <w:pStyle w:val="Nessunaspaziatura"/>
+              <w:pStyle w:val="NoSpacing"/>
               <w:rPr>
                 <w:rFonts w:ascii="Calibri" w:eastAsia="Times New Roman" w:hAnsi="Calibri" w:cs="Calibri"/>
                 <w:color w:val="000000"/>
@@ -6411,7 +6413,7 @@
           </w:tcPr>
           <w:p>
             <w:pPr>
-              <w:pStyle w:val="Nessunaspaziatura"/>
+              <w:pStyle w:val="NoSpacing"/>
               <w:rPr>
                 <w:rFonts w:ascii="Calibri" w:eastAsia="Times New Roman" w:hAnsi="Calibri" w:cs="Calibri"/>
                 <w:color w:val="000000"/>
@@ -6444,7 +6446,7 @@
           </w:tcPr>
           <w:p>
             <w:pPr>
-              <w:pStyle w:val="Nessunaspaziatura"/>
+              <w:pStyle w:val="NoSpacing"/>
               <w:rPr>
                 <w:rFonts w:ascii="Calibri" w:eastAsia="Times New Roman" w:hAnsi="Calibri" w:cs="Calibri"/>
                 <w:color w:val="000000"/>
@@ -6482,7 +6484,7 @@
           </w:tcPr>
           <w:p>
             <w:pPr>
-              <w:pStyle w:val="Nessunaspaziatura"/>
+              <w:pStyle w:val="NoSpacing"/>
               <w:rPr>
                 <w:rFonts w:ascii="Calibri" w:eastAsia="Times New Roman" w:hAnsi="Calibri" w:cs="Calibri"/>
                 <w:color w:val="000000"/>
@@ -6515,7 +6517,7 @@
           </w:tcPr>
           <w:p>
             <w:pPr>
-              <w:pStyle w:val="Nessunaspaziatura"/>
+              <w:pStyle w:val="NoSpacing"/>
               <w:rPr>
                 <w:rFonts w:ascii="Calibri" w:eastAsia="Times New Roman" w:hAnsi="Calibri" w:cs="Calibri"/>
                 <w:color w:val="000000"/>
@@ -6548,7 +6550,7 @@
           </w:tcPr>
           <w:p>
             <w:pPr>
-              <w:pStyle w:val="Nessunaspaziatura"/>
+              <w:pStyle w:val="NoSpacing"/>
               <w:rPr>
                 <w:rFonts w:ascii="Calibri" w:eastAsia="Times New Roman" w:hAnsi="Calibri" w:cs="Calibri"/>
                 <w:color w:val="000000"/>
@@ -6586,7 +6588,7 @@
           </w:tcPr>
           <w:p>
             <w:pPr>
-              <w:pStyle w:val="Nessunaspaziatura"/>
+              <w:pStyle w:val="NoSpacing"/>
               <w:rPr>
                 <w:rFonts w:ascii="Calibri" w:eastAsia="Times New Roman" w:hAnsi="Calibri" w:cs="Calibri"/>
                 <w:color w:val="000000"/>
@@ -6619,7 +6621,7 @@
           </w:tcPr>
           <w:p>
             <w:pPr>
-              <w:pStyle w:val="Nessunaspaziatura"/>
+              <w:pStyle w:val="NoSpacing"/>
               <w:rPr>
                 <w:rFonts w:ascii="Calibri" w:eastAsia="Times New Roman" w:hAnsi="Calibri" w:cs="Calibri"/>
                 <w:color w:val="000000"/>
@@ -6652,7 +6654,7 @@
           </w:tcPr>
           <w:p>
             <w:pPr>
-              <w:pStyle w:val="Nessunaspaziatura"/>
+              <w:pStyle w:val="NoSpacing"/>
               <w:rPr>
                 <w:rFonts w:ascii="Calibri" w:eastAsia="Times New Roman" w:hAnsi="Calibri" w:cs="Calibri"/>
                 <w:color w:val="000000"/>
@@ -6690,7 +6692,7 @@
           </w:tcPr>
           <w:p>
             <w:pPr>
-              <w:pStyle w:val="Nessunaspaziatura"/>
+              <w:pStyle w:val="NoSpacing"/>
               <w:rPr>
                 <w:rFonts w:ascii="Calibri" w:eastAsia="Times New Roman" w:hAnsi="Calibri" w:cs="Calibri"/>
                 <w:color w:val="000000"/>
@@ -6723,7 +6725,7 @@
           </w:tcPr>
           <w:p>
             <w:pPr>
-              <w:pStyle w:val="Nessunaspaziatura"/>
+              <w:pStyle w:val="NoSpacing"/>
               <w:rPr>
                 <w:rFonts w:ascii="Calibri" w:eastAsia="Times New Roman" w:hAnsi="Calibri" w:cs="Calibri"/>
                 <w:color w:val="000000"/>
@@ -6756,7 +6758,7 @@
           </w:tcPr>
           <w:p>
             <w:pPr>
-              <w:pStyle w:val="Nessunaspaziatura"/>
+              <w:pStyle w:val="NoSpacing"/>
               <w:rPr>
                 <w:rFonts w:ascii="Calibri" w:eastAsia="Times New Roman" w:hAnsi="Calibri" w:cs="Calibri"/>
                 <w:color w:val="000000"/>
@@ -6793,7 +6795,7 @@
           </w:tcPr>
           <w:p>
             <w:pPr>
-              <w:pStyle w:val="Nessunaspaziatura"/>
+              <w:pStyle w:val="NoSpacing"/>
               <w:rPr>
                 <w:rFonts w:ascii="Calibri" w:eastAsia="Times New Roman" w:hAnsi="Calibri" w:cs="Calibri"/>
                 <w:color w:val="000000"/>
@@ -6835,7 +6837,7 @@
           </w:tcPr>
           <w:p>
             <w:pPr>
-              <w:pStyle w:val="Nessunaspaziatura"/>
+              <w:pStyle w:val="NoSpacing"/>
               <w:rPr>
                 <w:rFonts w:ascii="Calibri" w:eastAsia="Times New Roman" w:hAnsi="Calibri" w:cs="Calibri"/>
                 <w:color w:val="000000"/>
@@ -6868,7 +6870,7 @@
           </w:tcPr>
           <w:p>
             <w:pPr>
-              <w:pStyle w:val="Nessunaspaziatura"/>
+              <w:pStyle w:val="NoSpacing"/>
               <w:rPr>
                 <w:rFonts w:ascii="Calibri" w:eastAsia="Times New Roman" w:hAnsi="Calibri" w:cs="Calibri"/>
                 <w:color w:val="000000"/>
@@ -6906,7 +6908,7 @@
           </w:tcPr>
           <w:p>
             <w:pPr>
-              <w:pStyle w:val="Nessunaspaziatura"/>
+              <w:pStyle w:val="NoSpacing"/>
               <w:rPr>
                 <w:rFonts w:ascii="Calibri" w:eastAsia="Times New Roman" w:hAnsi="Calibri" w:cs="Calibri"/>
                 <w:color w:val="000000"/>
@@ -6939,7 +6941,7 @@
           </w:tcPr>
           <w:p>
             <w:pPr>
-              <w:pStyle w:val="Nessunaspaziatura"/>
+              <w:pStyle w:val="NoSpacing"/>
               <w:rPr>
                 <w:rFonts w:ascii="Calibri" w:eastAsia="Times New Roman" w:hAnsi="Calibri" w:cs="Calibri"/>
                 <w:color w:val="000000"/>
@@ -6972,7 +6974,7 @@
           </w:tcPr>
           <w:p>
             <w:pPr>
-              <w:pStyle w:val="Nessunaspaziatura"/>
+              <w:pStyle w:val="NoSpacing"/>
               <w:rPr>
                 <w:rFonts w:ascii="Calibri" w:eastAsia="Times New Roman" w:hAnsi="Calibri" w:cs="Calibri"/>
                 <w:color w:val="000000"/>
@@ -7010,7 +7012,7 @@
           </w:tcPr>
           <w:p>
             <w:pPr>
-              <w:pStyle w:val="Nessunaspaziatura"/>
+              <w:pStyle w:val="NoSpacing"/>
               <w:rPr>
                 <w:rFonts w:ascii="Calibri" w:eastAsia="Times New Roman" w:hAnsi="Calibri" w:cs="Calibri"/>
                 <w:color w:val="000000"/>
@@ -7059,7 +7061,7 @@
           </w:tcPr>
           <w:p>
             <w:pPr>
-              <w:pStyle w:val="Nessunaspaziatura"/>
+              <w:pStyle w:val="NoSpacing"/>
               <w:rPr>
                 <w:rFonts w:ascii="Calibri" w:eastAsia="Times New Roman" w:hAnsi="Calibri" w:cs="Calibri"/>
                 <w:color w:val="000000"/>
@@ -7092,7 +7094,7 @@
           </w:tcPr>
           <w:p>
             <w:pPr>
-              <w:pStyle w:val="Nessunaspaziatura"/>
+              <w:pStyle w:val="NoSpacing"/>
               <w:rPr>
                 <w:rFonts w:ascii="Calibri" w:eastAsia="Times New Roman" w:hAnsi="Calibri" w:cs="Calibri"/>
                 <w:color w:val="000000"/>
@@ -7162,7 +7164,7 @@
       </w:r>
       <w:r>
         <w:rPr>
-          <w:rStyle w:val="Enfasidelicata"/>
+          <w:rStyle w:val="SubtleEmphasis"/>
           <w:lang w:val="en-GB"/>
         </w:rPr>
         <w:t>municipality</w:t>
@@ -7287,7 +7289,7 @@
     </w:p>
     <w:p>
       <w:pPr>
-        <w:pStyle w:val="Titolo2"/>
+        <w:pStyle w:val="Heading2"/>
         <w:rPr>
           <w:lang w:val="en-GB"/>
         </w:rPr>
@@ -7301,7 +7303,7 @@
     </w:p>
     <w:p>
       <w:pPr>
-        <w:pStyle w:val="Titolo3"/>
+        <w:pStyle w:val="Heading3"/>
         <w:rPr>
           <w:lang w:val="en-GB"/>
         </w:rPr>
@@ -7315,7 +7317,7 @@
     </w:p>
     <w:p>
       <w:pPr>
-        <w:pStyle w:val="Paragrafoelenco"/>
+        <w:pStyle w:val="ListParagraph"/>
         <w:numPr>
           <w:ilvl w:val="0"/>
           <w:numId w:val="20"/>
@@ -7381,7 +7383,7 @@
     </w:p>
     <w:p>
       <w:pPr>
-        <w:pStyle w:val="Paragrafoelenco"/>
+        <w:pStyle w:val="ListParagraph"/>
         <w:numPr>
           <w:ilvl w:val="0"/>
           <w:numId w:val="20"/>
@@ -7417,7 +7419,7 @@
     </w:p>
     <w:p>
       <w:pPr>
-        <w:pStyle w:val="Paragrafoelenco"/>
+        <w:pStyle w:val="ListParagraph"/>
         <w:numPr>
           <w:ilvl w:val="0"/>
           <w:numId w:val="20"/>
@@ -7472,7 +7474,7 @@
     </w:p>
     <w:p>
       <w:pPr>
-        <w:pStyle w:val="Paragrafoelenco"/>
+        <w:pStyle w:val="ListParagraph"/>
         <w:numPr>
           <w:ilvl w:val="0"/>
           <w:numId w:val="20"/>
@@ -7550,7 +7552,7 @@
     </w:p>
     <w:p>
       <w:pPr>
-        <w:pStyle w:val="Paragrafoelenco"/>
+        <w:pStyle w:val="ListParagraph"/>
         <w:numPr>
           <w:ilvl w:val="0"/>
           <w:numId w:val="20"/>
@@ -7574,7 +7576,7 @@
     </w:p>
     <w:p>
       <w:pPr>
-        <w:pStyle w:val="Paragrafoelenco"/>
+        <w:pStyle w:val="ListParagraph"/>
         <w:numPr>
           <w:ilvl w:val="0"/>
           <w:numId w:val="20"/>
@@ -7626,7 +7628,7 @@
     </w:p>
     <w:p>
       <w:pPr>
-        <w:pStyle w:val="Titolo3"/>
+        <w:pStyle w:val="Heading3"/>
         <w:rPr>
           <w:lang w:val="en-GB"/>
         </w:rPr>
@@ -7640,7 +7642,7 @@
     </w:p>
     <w:p>
       <w:pPr>
-        <w:pStyle w:val="NormaleWeb"/>
+        <w:pStyle w:val="NormalWeb"/>
         <w:numPr>
           <w:ilvl w:val="0"/>
           <w:numId w:val="33"/>
@@ -7682,7 +7684,7 @@
     </w:p>
     <w:p>
       <w:pPr>
-        <w:pStyle w:val="NormaleWeb"/>
+        <w:pStyle w:val="NormalWeb"/>
         <w:numPr>
           <w:ilvl w:val="0"/>
           <w:numId w:val="33"/>
@@ -7760,7 +7762,7 @@
     </w:p>
     <w:p>
       <w:pPr>
-        <w:pStyle w:val="NormaleWeb"/>
+        <w:pStyle w:val="NormalWeb"/>
         <w:numPr>
           <w:ilvl w:val="0"/>
           <w:numId w:val="33"/>
@@ -7802,7 +7804,7 @@
     </w:p>
     <w:p>
       <w:pPr>
-        <w:pStyle w:val="NormaleWeb"/>
+        <w:pStyle w:val="NormalWeb"/>
         <w:numPr>
           <w:ilvl w:val="0"/>
           <w:numId w:val="33"/>
@@ -7861,7 +7863,7 @@
     </w:p>
     <w:p>
       <w:pPr>
-        <w:pStyle w:val="NormaleWeb"/>
+        <w:pStyle w:val="NormalWeb"/>
         <w:numPr>
           <w:ilvl w:val="0"/>
           <w:numId w:val="33"/>
@@ -7884,7 +7886,7 @@
     </w:p>
     <w:p>
       <w:pPr>
-        <w:pStyle w:val="Titolo3"/>
+        <w:pStyle w:val="Heading3"/>
         <w:rPr>
           <w:lang w:val="en-GB"/>
         </w:rPr>
@@ -7898,7 +7900,7 @@
     </w:p>
     <w:p>
       <w:pPr>
-        <w:pStyle w:val="NormaleWeb"/>
+        <w:pStyle w:val="NormalWeb"/>
         <w:numPr>
           <w:ilvl w:val="0"/>
           <w:numId w:val="34"/>
@@ -7966,7 +7968,7 @@
     </w:p>
     <w:p>
       <w:pPr>
-        <w:pStyle w:val="NormaleWeb"/>
+        <w:pStyle w:val="NormalWeb"/>
         <w:numPr>
           <w:ilvl w:val="0"/>
           <w:numId w:val="34"/>
@@ -8034,7 +8036,7 @@
     </w:p>
     <w:p>
       <w:pPr>
-        <w:pStyle w:val="NormaleWeb"/>
+        <w:pStyle w:val="NormalWeb"/>
         <w:numPr>
           <w:ilvl w:val="0"/>
           <w:numId w:val="34"/>
@@ -8100,7 +8102,7 @@
     </w:p>
     <w:p>
       <w:pPr>
-        <w:pStyle w:val="Titolo2"/>
+        <w:pStyle w:val="Heading2"/>
         <w:rPr>
           <w:lang w:val="en-GB"/>
         </w:rPr>
@@ -8114,7 +8116,7 @@
     </w:p>
     <w:p>
       <w:pPr>
-        <w:pStyle w:val="Paragrafoelenco"/>
+        <w:pStyle w:val="ListParagraph"/>
         <w:numPr>
           <w:ilvl w:val="0"/>
           <w:numId w:val="39"/>
@@ -8139,7 +8141,7 @@
     </w:p>
     <w:p>
       <w:pPr>
-        <w:pStyle w:val="Titolo2"/>
+        <w:pStyle w:val="Heading2"/>
         <w:rPr>
           <w:lang w:val="en-GB"/>
         </w:rPr>
@@ -8198,7 +8200,7 @@
       </w:r>
       <w:r>
         <w:rPr>
-          <w:rStyle w:val="Rimandonotaapidipagina"/>
+          <w:rStyle w:val="FootnoteReference"/>
           <w:rFonts w:eastAsia="Times New Roman" w:cstheme="minorHAnsi"/>
           <w:lang w:val="en-GB"/>
         </w:rPr>
@@ -8427,7 +8429,7 @@
     </w:p>
     <w:p>
       <w:pPr>
-        <w:pStyle w:val="Titolo1"/>
+        <w:pStyle w:val="Heading1"/>
         <w:rPr>
           <w:lang w:val="en-GB"/>
         </w:rPr>
@@ -8442,7 +8444,7 @@
     </w:p>
     <w:p>
       <w:pPr>
-        <w:pStyle w:val="Titolo2"/>
+        <w:pStyle w:val="Heading2"/>
         <w:rPr>
           <w:lang w:val="en-GB"/>
         </w:rPr>
@@ -8901,19 +8903,7 @@
         <w:rPr>
           <w:lang w:val="en-GB"/>
         </w:rPr>
-        <w:t xml:space="preserve"> After the login, to the user is presented a map of his surroundings </w:t>
-      </w:r>
-      <w:r>
-        <w:rPr>
-          <w:lang w:val="en-GB"/>
-        </w:rPr>
-        <w:t>with an overlay representing the streets with the most violations</w:t>
-      </w:r>
-      <w:r>
-        <w:rPr>
-          <w:lang w:val="en-GB"/>
-        </w:rPr>
-        <w:t>, from there he can access other statistics or send a new report. The new report process is represented in detail.</w:t>
+        <w:t xml:space="preserve"> After the login, to the user is presented a map of his surroundings with an overlay representing the streets with the most violations, from there he can access other statistics or send a new report. The new report process is represented in detail.</w:t>
       </w:r>
     </w:p>
     <w:p>
@@ -8972,7 +8962,7 @@
     </w:p>
     <w:p>
       <w:pPr>
-        <w:pStyle w:val="Titolo2"/>
+        <w:pStyle w:val="Heading2"/>
         <w:rPr>
           <w:lang w:val="en-GB"/>
         </w:rPr>
@@ -9009,7 +8999,7 @@
           <w:lang w:val="en-GB"/>
         </w:rPr>
       </w:pPr>
-      <w:bookmarkStart w:id="1" w:name="_Hlk22931997"/>
+      <w:bookmarkStart w:id="2" w:name="_Hlk22931997"/>
       <w:r>
         <w:rPr>
           <w:rFonts w:ascii="Calibri" w:hAnsi="Calibri" w:cs="Calibri"/>
@@ -10023,7 +10013,7 @@
     </w:p>
     <w:p>
       <w:pPr>
-        <w:pStyle w:val="Paragrafoelenco"/>
+        <w:pStyle w:val="ListParagraph"/>
         <w:numPr>
           <w:ilvl w:val="0"/>
           <w:numId w:val="39"/>
@@ -10043,7 +10033,7 @@
     </w:p>
     <w:p>
       <w:pPr>
-        <w:pStyle w:val="Paragrafoelenco"/>
+        <w:pStyle w:val="ListParagraph"/>
         <w:numPr>
           <w:ilvl w:val="0"/>
           <w:numId w:val="39"/>
@@ -10063,7 +10053,7 @@
     </w:p>
     <w:p>
       <w:pPr>
-        <w:pStyle w:val="Paragrafoelenco"/>
+        <w:pStyle w:val="ListParagraph"/>
         <w:numPr>
           <w:ilvl w:val="0"/>
           <w:numId w:val="39"/>
@@ -10083,7 +10073,7 @@
     </w:p>
     <w:p>
       <w:pPr>
-        <w:pStyle w:val="Paragrafoelenco"/>
+        <w:pStyle w:val="ListParagraph"/>
         <w:numPr>
           <w:ilvl w:val="0"/>
           <w:numId w:val="39"/>
@@ -10103,7 +10093,7 @@
     </w:p>
     <w:p>
       <w:pPr>
-        <w:pStyle w:val="Paragrafoelenco"/>
+        <w:pStyle w:val="ListParagraph"/>
         <w:numPr>
           <w:ilvl w:val="0"/>
           <w:numId w:val="39"/>
@@ -10123,7 +10113,7 @@
     </w:p>
     <w:p>
       <w:pPr>
-        <w:pStyle w:val="Paragrafoelenco"/>
+        <w:pStyle w:val="ListParagraph"/>
         <w:numPr>
           <w:ilvl w:val="0"/>
           <w:numId w:val="39"/>
@@ -10143,7 +10133,7 @@
     </w:p>
     <w:p>
       <w:pPr>
-        <w:pStyle w:val="Paragrafoelenco"/>
+        <w:pStyle w:val="ListParagraph"/>
         <w:numPr>
           <w:ilvl w:val="0"/>
           <w:numId w:val="39"/>
@@ -10163,7 +10153,7 @@
     </w:p>
     <w:p>
       <w:pPr>
-        <w:pStyle w:val="Paragrafoelenco"/>
+        <w:pStyle w:val="ListParagraph"/>
         <w:numPr>
           <w:ilvl w:val="0"/>
           <w:numId w:val="39"/>
@@ -10199,7 +10189,7 @@
     </w:p>
     <w:p>
       <w:pPr>
-        <w:pStyle w:val="Paragrafoelenco"/>
+        <w:pStyle w:val="ListParagraph"/>
         <w:numPr>
           <w:ilvl w:val="0"/>
           <w:numId w:val="39"/>
@@ -10219,7 +10209,7 @@
     </w:p>
     <w:p>
       <w:pPr>
-        <w:pStyle w:val="Paragrafoelenco"/>
+        <w:pStyle w:val="ListParagraph"/>
         <w:numPr>
           <w:ilvl w:val="0"/>
           <w:numId w:val="39"/>
@@ -10239,7 +10229,7 @@
     </w:p>
     <w:p>
       <w:pPr>
-        <w:pStyle w:val="Paragrafoelenco"/>
+        <w:pStyle w:val="ListParagraph"/>
         <w:numPr>
           <w:ilvl w:val="0"/>
           <w:numId w:val="39"/>
@@ -10259,7 +10249,7 @@
     </w:p>
     <w:p>
       <w:pPr>
-        <w:pStyle w:val="Paragrafoelenco"/>
+        <w:pStyle w:val="ListParagraph"/>
         <w:numPr>
           <w:ilvl w:val="0"/>
           <w:numId w:val="39"/>
@@ -10279,7 +10269,7 @@
     </w:p>
     <w:p>
       <w:pPr>
-        <w:pStyle w:val="Paragrafoelenco"/>
+        <w:pStyle w:val="ListParagraph"/>
         <w:numPr>
           <w:ilvl w:val="0"/>
           <w:numId w:val="39"/>
@@ -10297,10 +10287,10 @@
         <w:t>Other violations</w:t>
       </w:r>
     </w:p>
-    <w:bookmarkEnd w:id="1"/>
-    <w:p>
-      <w:pPr>
-        <w:pStyle w:val="Titolo2"/>
+    <w:bookmarkEnd w:id="2"/>
+    <w:p>
+      <w:pPr>
+        <w:pStyle w:val="Heading2"/>
         <w:rPr>
           <w:lang w:val="en-GB"/>
         </w:rPr>
@@ -10314,7 +10304,7 @@
     </w:p>
     <w:p>
       <w:pPr>
-        <w:pStyle w:val="Titolo3"/>
+        <w:pStyle w:val="Heading3"/>
         <w:rPr>
           <w:lang w:val="en-GB"/>
         </w:rPr>
@@ -10396,7 +10386,7 @@
     </w:p>
     <w:p>
       <w:pPr>
-        <w:pStyle w:val="Titolo3"/>
+        <w:pStyle w:val="Heading3"/>
         <w:rPr>
           <w:lang w:val="en-GB"/>
         </w:rPr>
@@ -10471,7 +10461,7 @@
     </w:p>
     <w:p>
       <w:pPr>
-        <w:pStyle w:val="Titolo2"/>
+        <w:pStyle w:val="Heading2"/>
         <w:rPr>
           <w:lang w:val="en-GB"/>
         </w:rPr>
@@ -10498,12 +10488,12 @@
     </w:p>
     <w:p>
       <w:pPr>
-        <w:pStyle w:val="Paragrafoelenco"/>
-        <w:rPr>
-          <w:lang w:val="en-GB"/>
-        </w:rPr>
-      </w:pPr>
-      <w:bookmarkStart w:id="2" w:name="_Hlk22932008"/>
+        <w:pStyle w:val="ListParagraph"/>
+        <w:rPr>
+          <w:lang w:val="en-GB"/>
+        </w:rPr>
+      </w:pPr>
+      <w:bookmarkStart w:id="3" w:name="_Hlk22932008"/>
       <w:r>
         <w:rPr>
           <w:lang w:val="en-GB"/>
@@ -10561,7 +10551,7 @@
     </w:p>
     <w:p>
       <w:pPr>
-        <w:pStyle w:val="Paragrafoelenco"/>
+        <w:pStyle w:val="ListParagraph"/>
         <w:rPr>
           <w:lang w:val="en-GB"/>
         </w:rPr>
@@ -10593,7 +10583,7 @@
     </w:p>
     <w:p>
       <w:pPr>
-        <w:pStyle w:val="Paragrafoelenco"/>
+        <w:pStyle w:val="ListParagraph"/>
         <w:rPr>
           <w:lang w:val="en-GB"/>
         </w:rPr>
@@ -10619,7 +10609,7 @@
     </w:p>
     <w:p>
       <w:pPr>
-        <w:pStyle w:val="Paragrafoelenco"/>
+        <w:pStyle w:val="ListParagraph"/>
         <w:rPr>
           <w:lang w:val="en-GB"/>
         </w:rPr>
@@ -10648,7 +10638,7 @@
         </w:rPr>
         <w:t>The Municipality possesses only real violations.</w:t>
       </w:r>
-      <w:bookmarkEnd w:id="2"/>
+      <w:bookmarkEnd w:id="3"/>
       <w:r>
         <w:rPr>
           <w:lang w:val="en-GB"/>
@@ -10658,7 +10648,7 @@
     </w:p>
     <w:p>
       <w:pPr>
-        <w:pStyle w:val="Titolo1"/>
+        <w:pStyle w:val="Heading1"/>
         <w:rPr>
           <w:lang w:val="en-GB"/>
         </w:rPr>
@@ -10685,7 +10675,7 @@
     </w:p>
     <w:p>
       <w:pPr>
-        <w:pStyle w:val="Titolo2"/>
+        <w:pStyle w:val="Heading2"/>
         <w:rPr>
           <w:lang w:val="en-GB"/>
         </w:rPr>
@@ -10699,7 +10689,7 @@
     </w:p>
     <w:p>
       <w:pPr>
-        <w:pStyle w:val="Titolo3"/>
+        <w:pStyle w:val="Heading3"/>
         <w:rPr>
           <w:lang w:val="en-GB"/>
         </w:rPr>
@@ -11100,7 +11090,7 @@
     </w:p>
     <w:p>
       <w:pPr>
-        <w:pStyle w:val="Titolo3"/>
+        <w:pStyle w:val="Heading3"/>
         <w:rPr>
           <w:lang w:val="en-GB"/>
         </w:rPr>
@@ -11163,7 +11153,7 @@
     </w:p>
     <w:p>
       <w:pPr>
-        <w:pStyle w:val="Titolo3"/>
+        <w:pStyle w:val="Heading3"/>
         <w:rPr>
           <w:lang w:val="en-GB"/>
         </w:rPr>
@@ -11218,7 +11208,7 @@
     </w:p>
     <w:p>
       <w:pPr>
-        <w:pStyle w:val="Titolo3"/>
+        <w:pStyle w:val="Heading3"/>
         <w:rPr>
           <w:lang w:val="en-GB"/>
         </w:rPr>
@@ -11251,7 +11241,7 @@
     </w:p>
     <w:p>
       <w:pPr>
-        <w:pStyle w:val="Titolo2"/>
+        <w:pStyle w:val="Heading2"/>
         <w:rPr>
           <w:lang w:val="en-GB"/>
         </w:rPr>
@@ -11277,7 +11267,7 @@
     </w:p>
     <w:p>
       <w:pPr>
-        <w:pStyle w:val="Titolo3"/>
+        <w:pStyle w:val="Heading3"/>
       </w:pPr>
       <w:r>
         <w:t>Use Case</w:t>
@@ -12342,13 +12332,6 @@
           <w:lang w:val="en-GB"/>
         </w:rPr>
       </w:pPr>
-    </w:p>
-    <w:p>
-      <w:pPr>
-        <w:rPr>
-          <w:lang w:val="en-GB"/>
-        </w:rPr>
-      </w:pPr>
       <w:proofErr w:type="spellStart"/>
       <w:r>
         <w:rPr>
@@ -12463,34 +12446,25 @@
     <w:p>
       <w:pPr>
         <w:rPr>
+          <w:lang w:val="en-GB"/>
+        </w:rPr>
+      </w:pPr>
+      <w:proofErr w:type="spellStart"/>
+      <w:r>
+        <w:rPr>
           <w:b/>
           <w:bCs/>
           <w:lang w:val="en-GB"/>
         </w:rPr>
-      </w:pPr>
-    </w:p>
-    <w:p>
-      <w:pPr>
-        <w:rPr>
-          <w:lang w:val="en-GB"/>
-        </w:rPr>
-      </w:pPr>
-      <w:proofErr w:type="spellStart"/>
+        <w:t>ElaborateReport</w:t>
+      </w:r>
+      <w:proofErr w:type="spellEnd"/>
       <w:r>
         <w:rPr>
           <w:b/>
           <w:bCs/>
           <w:lang w:val="en-GB"/>
         </w:rPr>
-        <w:t>ElaborateReport</w:t>
-      </w:r>
-      <w:proofErr w:type="spellEnd"/>
-      <w:r>
-        <w:rPr>
-          <w:b/>
-          <w:bCs/>
-          <w:lang w:val="en-GB"/>
-        </w:rPr>
         <w:br/>
       </w:r>
       <w:r>
@@ -12509,14 +12483,7 @@
         <w:rPr>
           <w:lang w:val="en-GB"/>
         </w:rPr>
-        <w:t xml:space="preserve"> that need to be recognized to the Plate Recognizer Service. After the response from the Plate Recognizer Service </w:t>
-      </w:r>
-      <w:r>
-        <w:rPr>
-          <w:lang w:val="en-GB"/>
-        </w:rPr>
-        <w:lastRenderedPageBreak/>
-        <w:t>with the retrieved license Plate</w:t>
+        <w:t xml:space="preserve"> that need to be recognized to the Plate Recognizer Service. After the response from the Plate Recognizer Service with the retrieved license Plate</w:t>
       </w:r>
       <w:r>
         <w:rPr>
@@ -12673,7 +12640,7 @@
     </w:p>
     <w:p>
       <w:pPr>
-        <w:pStyle w:val="Paragrafoelenco"/>
+        <w:pStyle w:val="ListParagraph"/>
         <w:numPr>
           <w:ilvl w:val="0"/>
           <w:numId w:val="11"/>
@@ -12692,7 +12659,7 @@
     </w:p>
     <w:p>
       <w:pPr>
-        <w:pStyle w:val="Paragrafoelenco"/>
+        <w:pStyle w:val="ListParagraph"/>
         <w:numPr>
           <w:ilvl w:val="0"/>
           <w:numId w:val="11"/>
@@ -12735,7 +12702,7 @@
     </w:p>
     <w:p>
       <w:pPr>
-        <w:pStyle w:val="Paragrafoelenco"/>
+        <w:pStyle w:val="ListParagraph"/>
         <w:numPr>
           <w:ilvl w:val="1"/>
           <w:numId w:val="11"/>
@@ -12754,7 +12721,7 @@
     </w:p>
     <w:p>
       <w:pPr>
-        <w:pStyle w:val="Paragrafoelenco"/>
+        <w:pStyle w:val="ListParagraph"/>
         <w:numPr>
           <w:ilvl w:val="1"/>
           <w:numId w:val="11"/>
@@ -12785,7 +12752,7 @@
     </w:p>
     <w:p>
       <w:pPr>
-        <w:pStyle w:val="Paragrafoelenco"/>
+        <w:pStyle w:val="ListParagraph"/>
         <w:numPr>
           <w:ilvl w:val="1"/>
           <w:numId w:val="11"/>
@@ -12828,7 +12795,7 @@
     </w:p>
     <w:p>
       <w:pPr>
-        <w:pStyle w:val="Paragrafoelenco"/>
+        <w:pStyle w:val="ListParagraph"/>
         <w:numPr>
           <w:ilvl w:val="1"/>
           <w:numId w:val="11"/>
@@ -12853,7 +12820,7 @@
     </w:p>
     <w:p>
       <w:pPr>
-        <w:pStyle w:val="Paragrafoelenco"/>
+        <w:pStyle w:val="ListParagraph"/>
         <w:numPr>
           <w:ilvl w:val="0"/>
           <w:numId w:val="11"/>
@@ -12884,7 +12851,7 @@
     </w:p>
     <w:p>
       <w:pPr>
-        <w:pStyle w:val="Paragrafoelenco"/>
+        <w:pStyle w:val="ListParagraph"/>
         <w:numPr>
           <w:ilvl w:val="0"/>
           <w:numId w:val="11"/>
@@ -12915,7 +12882,7 @@
     </w:p>
     <w:p>
       <w:pPr>
-        <w:pStyle w:val="Paragrafoelenco"/>
+        <w:pStyle w:val="ListParagraph"/>
         <w:numPr>
           <w:ilvl w:val="0"/>
           <w:numId w:val="11"/>
@@ -12976,7 +12943,7 @@
     </w:p>
     <w:p>
       <w:pPr>
-        <w:pStyle w:val="Paragrafoelenco"/>
+        <w:pStyle w:val="ListParagraph"/>
         <w:numPr>
           <w:ilvl w:val="0"/>
           <w:numId w:val="11"/>
@@ -13251,7 +13218,7 @@
     </w:p>
     <w:p>
       <w:pPr>
-        <w:pStyle w:val="Paragrafoelenco"/>
+        <w:pStyle w:val="ListParagraph"/>
         <w:numPr>
           <w:ilvl w:val="0"/>
           <w:numId w:val="13"/>
@@ -13270,7 +13237,7 @@
     </w:p>
     <w:p>
       <w:pPr>
-        <w:pStyle w:val="Paragrafoelenco"/>
+        <w:pStyle w:val="ListParagraph"/>
         <w:numPr>
           <w:ilvl w:val="0"/>
           <w:numId w:val="13"/>
@@ -13289,7 +13256,7 @@
     </w:p>
     <w:p>
       <w:pPr>
-        <w:pStyle w:val="Paragrafoelenco"/>
+        <w:pStyle w:val="ListParagraph"/>
         <w:numPr>
           <w:ilvl w:val="0"/>
           <w:numId w:val="13"/>
@@ -13314,7 +13281,7 @@
     </w:p>
     <w:p>
       <w:pPr>
-        <w:pStyle w:val="Paragrafoelenco"/>
+        <w:pStyle w:val="ListParagraph"/>
         <w:numPr>
           <w:ilvl w:val="0"/>
           <w:numId w:val="13"/>
@@ -13560,7 +13527,7 @@
     </w:p>
     <w:p>
       <w:pPr>
-        <w:pStyle w:val="Paragrafoelenco"/>
+        <w:pStyle w:val="ListParagraph"/>
         <w:numPr>
           <w:ilvl w:val="0"/>
           <w:numId w:val="19"/>
@@ -13579,7 +13546,7 @@
     </w:p>
     <w:p>
       <w:pPr>
-        <w:pStyle w:val="Paragrafoelenco"/>
+        <w:pStyle w:val="ListParagraph"/>
         <w:numPr>
           <w:ilvl w:val="0"/>
           <w:numId w:val="19"/>
@@ -13593,13 +13560,12 @@
         <w:rPr>
           <w:lang w:val="en-GB"/>
         </w:rPr>
-        <w:lastRenderedPageBreak/>
         <w:t>The User starts to fill a form for the Violations notification</w:t>
       </w:r>
     </w:p>
     <w:p>
       <w:pPr>
-        <w:pStyle w:val="Paragrafoelenco"/>
+        <w:pStyle w:val="ListParagraph"/>
         <w:numPr>
           <w:ilvl w:val="0"/>
           <w:numId w:val="19"/>
@@ -13618,7 +13584,7 @@
     </w:p>
     <w:p>
       <w:pPr>
-        <w:pStyle w:val="Paragrafoelenco"/>
+        <w:pStyle w:val="ListParagraph"/>
         <w:numPr>
           <w:ilvl w:val="1"/>
           <w:numId w:val="19"/>
@@ -13649,7 +13615,7 @@
     </w:p>
     <w:p>
       <w:pPr>
-        <w:pStyle w:val="Paragrafoelenco"/>
+        <w:pStyle w:val="ListParagraph"/>
         <w:numPr>
           <w:ilvl w:val="0"/>
           <w:numId w:val="19"/>
@@ -13663,12 +13629,13 @@
         <w:rPr>
           <w:lang w:val="en-GB"/>
         </w:rPr>
+        <w:lastRenderedPageBreak/>
         <w:t>The User can select a picture from the gallery of make a shoot from his camera</w:t>
       </w:r>
     </w:p>
     <w:p>
       <w:pPr>
-        <w:pStyle w:val="Paragrafoelenco"/>
+        <w:pStyle w:val="ListParagraph"/>
         <w:numPr>
           <w:ilvl w:val="0"/>
           <w:numId w:val="19"/>
@@ -13687,7 +13654,7 @@
     </w:p>
     <w:p>
       <w:pPr>
-        <w:pStyle w:val="Paragrafoelenco"/>
+        <w:pStyle w:val="ListParagraph"/>
         <w:numPr>
           <w:ilvl w:val="1"/>
           <w:numId w:val="19"/>
@@ -13706,7 +13673,7 @@
     </w:p>
     <w:p>
       <w:pPr>
-        <w:pStyle w:val="Paragrafoelenco"/>
+        <w:pStyle w:val="ListParagraph"/>
         <w:numPr>
           <w:ilvl w:val="1"/>
           <w:numId w:val="19"/>
@@ -13725,7 +13692,7 @@
     </w:p>
     <w:p>
       <w:pPr>
-        <w:pStyle w:val="Paragrafoelenco"/>
+        <w:pStyle w:val="ListParagraph"/>
         <w:numPr>
           <w:ilvl w:val="1"/>
           <w:numId w:val="19"/>
@@ -13744,7 +13711,7 @@
     </w:p>
     <w:p>
       <w:pPr>
-        <w:pStyle w:val="Paragrafoelenco"/>
+        <w:pStyle w:val="ListParagraph"/>
         <w:numPr>
           <w:ilvl w:val="1"/>
           <w:numId w:val="19"/>
@@ -13763,7 +13730,7 @@
     </w:p>
     <w:p>
       <w:pPr>
-        <w:pStyle w:val="Paragrafoelenco"/>
+        <w:pStyle w:val="ListParagraph"/>
         <w:numPr>
           <w:ilvl w:val="1"/>
           <w:numId w:val="19"/>
@@ -13782,7 +13749,7 @@
     </w:p>
     <w:p>
       <w:pPr>
-        <w:pStyle w:val="Paragrafoelenco"/>
+        <w:pStyle w:val="ListParagraph"/>
         <w:numPr>
           <w:ilvl w:val="1"/>
           <w:numId w:val="19"/>
@@ -13801,7 +13768,7 @@
     </w:p>
     <w:p>
       <w:pPr>
-        <w:pStyle w:val="Paragrafoelenco"/>
+        <w:pStyle w:val="ListParagraph"/>
         <w:numPr>
           <w:ilvl w:val="0"/>
           <w:numId w:val="19"/>
@@ -14039,7 +14006,7 @@
     </w:p>
     <w:p>
       <w:pPr>
-        <w:pStyle w:val="Paragrafoelenco"/>
+        <w:pStyle w:val="ListParagraph"/>
         <w:numPr>
           <w:ilvl w:val="0"/>
           <w:numId w:val="26"/>
@@ -14064,7 +14031,7 @@
     </w:p>
     <w:p>
       <w:pPr>
-        <w:pStyle w:val="Paragrafoelenco"/>
+        <w:pStyle w:val="ListParagraph"/>
         <w:numPr>
           <w:ilvl w:val="0"/>
           <w:numId w:val="26"/>
@@ -14089,7 +14056,7 @@
     </w:p>
     <w:p>
       <w:pPr>
-        <w:pStyle w:val="Paragrafoelenco"/>
+        <w:pStyle w:val="ListParagraph"/>
         <w:numPr>
           <w:ilvl w:val="0"/>
           <w:numId w:val="26"/>
@@ -14123,7 +14090,7 @@
     </w:p>
     <w:p>
       <w:pPr>
-        <w:pStyle w:val="Paragrafoelenco"/>
+        <w:pStyle w:val="ListParagraph"/>
         <w:numPr>
           <w:ilvl w:val="0"/>
           <w:numId w:val="26"/>
@@ -14193,7 +14160,7 @@
     </w:p>
     <w:p>
       <w:pPr>
-        <w:pStyle w:val="Paragrafoelenco"/>
+        <w:pStyle w:val="ListParagraph"/>
         <w:numPr>
           <w:ilvl w:val="0"/>
           <w:numId w:val="26"/>
@@ -14227,7 +14194,7 @@
     </w:p>
     <w:p>
       <w:pPr>
-        <w:pStyle w:val="Paragrafoelenco"/>
+        <w:pStyle w:val="ListParagraph"/>
         <w:numPr>
           <w:ilvl w:val="0"/>
           <w:numId w:val="26"/>
@@ -14261,7 +14228,7 @@
     </w:p>
     <w:p>
       <w:pPr>
-        <w:pStyle w:val="Paragrafoelenco"/>
+        <w:pStyle w:val="ListParagraph"/>
         <w:numPr>
           <w:ilvl w:val="0"/>
           <w:numId w:val="26"/>
@@ -14286,7 +14253,7 @@
     </w:p>
     <w:p>
       <w:pPr>
-        <w:pStyle w:val="Paragrafoelenco"/>
+        <w:pStyle w:val="ListParagraph"/>
         <w:numPr>
           <w:ilvl w:val="0"/>
           <w:numId w:val="26"/>
@@ -14519,7 +14486,7 @@
     </w:p>
     <w:p>
       <w:pPr>
-        <w:pStyle w:val="Paragrafoelenco"/>
+        <w:pStyle w:val="ListParagraph"/>
         <w:numPr>
           <w:ilvl w:val="0"/>
           <w:numId w:val="28"/>
@@ -14544,7 +14511,7 @@
     </w:p>
     <w:p>
       <w:pPr>
-        <w:pStyle w:val="Paragrafoelenco"/>
+        <w:pStyle w:val="ListParagraph"/>
         <w:numPr>
           <w:ilvl w:val="0"/>
           <w:numId w:val="28"/>
@@ -14569,7 +14536,7 @@
     </w:p>
     <w:p>
       <w:pPr>
-        <w:pStyle w:val="Paragrafoelenco"/>
+        <w:pStyle w:val="ListParagraph"/>
         <w:numPr>
           <w:ilvl w:val="0"/>
           <w:numId w:val="28"/>
@@ -14594,7 +14561,7 @@
     </w:p>
     <w:p>
       <w:pPr>
-        <w:pStyle w:val="Paragrafoelenco"/>
+        <w:pStyle w:val="ListParagraph"/>
         <w:numPr>
           <w:ilvl w:val="0"/>
           <w:numId w:val="28"/>
@@ -14619,7 +14586,7 @@
     </w:p>
     <w:p>
       <w:pPr>
-        <w:pStyle w:val="Paragrafoelenco"/>
+        <w:pStyle w:val="ListParagraph"/>
         <w:numPr>
           <w:ilvl w:val="0"/>
           <w:numId w:val="28"/>
@@ -14661,7 +14628,6 @@
           <w:szCs w:val="20"/>
           <w:lang w:val="en-GB"/>
         </w:rPr>
-        <w:lastRenderedPageBreak/>
         <w:t xml:space="preserve">Exit conditions: </w:t>
       </w:r>
       <w:r>
@@ -14853,7 +14819,7 @@
     </w:p>
     <w:p>
       <w:pPr>
-        <w:pStyle w:val="Paragrafoelenco"/>
+        <w:pStyle w:val="ListParagraph"/>
         <w:numPr>
           <w:ilvl w:val="0"/>
           <w:numId w:val="29"/>
@@ -14872,7 +14838,7 @@
     </w:p>
     <w:p>
       <w:pPr>
-        <w:pStyle w:val="Paragrafoelenco"/>
+        <w:pStyle w:val="ListParagraph"/>
         <w:numPr>
           <w:ilvl w:val="0"/>
           <w:numId w:val="29"/>
@@ -14897,7 +14863,7 @@
     </w:p>
     <w:p>
       <w:pPr>
-        <w:pStyle w:val="Paragrafoelenco"/>
+        <w:pStyle w:val="ListParagraph"/>
         <w:numPr>
           <w:ilvl w:val="0"/>
           <w:numId w:val="29"/>
@@ -14916,7 +14882,7 @@
     </w:p>
     <w:p>
       <w:pPr>
-        <w:pStyle w:val="Paragrafoelenco"/>
+        <w:pStyle w:val="ListParagraph"/>
         <w:numPr>
           <w:ilvl w:val="0"/>
           <w:numId w:val="29"/>
@@ -14941,7 +14907,7 @@
     </w:p>
     <w:p>
       <w:pPr>
-        <w:pStyle w:val="Paragrafoelenco"/>
+        <w:pStyle w:val="ListParagraph"/>
         <w:numPr>
           <w:ilvl w:val="0"/>
           <w:numId w:val="29"/>
@@ -14966,7 +14932,7 @@
     </w:p>
     <w:p>
       <w:pPr>
-        <w:pStyle w:val="Paragrafoelenco"/>
+        <w:pStyle w:val="ListParagraph"/>
         <w:numPr>
           <w:ilvl w:val="0"/>
           <w:numId w:val="29"/>
@@ -14997,7 +14963,7 @@
     </w:p>
     <w:p>
       <w:pPr>
-        <w:pStyle w:val="Paragrafoelenco"/>
+        <w:pStyle w:val="ListParagraph"/>
         <w:numPr>
           <w:ilvl w:val="0"/>
           <w:numId w:val="29"/>
@@ -15022,7 +14988,7 @@
     </w:p>
     <w:p>
       <w:pPr>
-        <w:pStyle w:val="Paragrafoelenco"/>
+        <w:pStyle w:val="ListParagraph"/>
         <w:numPr>
           <w:ilvl w:val="1"/>
           <w:numId w:val="29"/>
@@ -15041,7 +15007,7 @@
     </w:p>
     <w:p>
       <w:pPr>
-        <w:pStyle w:val="Paragrafoelenco"/>
+        <w:pStyle w:val="ListParagraph"/>
         <w:numPr>
           <w:ilvl w:val="1"/>
           <w:numId w:val="29"/>
@@ -15060,7 +15026,7 @@
     </w:p>
     <w:p>
       <w:pPr>
-        <w:pStyle w:val="Paragrafoelenco"/>
+        <w:pStyle w:val="ListParagraph"/>
         <w:numPr>
           <w:ilvl w:val="0"/>
           <w:numId w:val="29"/>
@@ -15302,7 +15268,7 @@
     </w:p>
     <w:p>
       <w:pPr>
-        <w:pStyle w:val="Paragrafoelenco"/>
+        <w:pStyle w:val="ListParagraph"/>
         <w:numPr>
           <w:ilvl w:val="0"/>
           <w:numId w:val="40"/>
@@ -15321,7 +15287,7 @@
     </w:p>
     <w:p>
       <w:pPr>
-        <w:pStyle w:val="Paragrafoelenco"/>
+        <w:pStyle w:val="ListParagraph"/>
         <w:numPr>
           <w:ilvl w:val="0"/>
           <w:numId w:val="40"/>
@@ -15346,7 +15312,7 @@
     </w:p>
     <w:p>
       <w:pPr>
-        <w:pStyle w:val="Paragrafoelenco"/>
+        <w:pStyle w:val="ListParagraph"/>
         <w:numPr>
           <w:ilvl w:val="0"/>
           <w:numId w:val="40"/>
@@ -15365,7 +15331,7 @@
     </w:p>
     <w:p>
       <w:pPr>
-        <w:pStyle w:val="Paragrafoelenco"/>
+        <w:pStyle w:val="ListParagraph"/>
         <w:numPr>
           <w:ilvl w:val="0"/>
           <w:numId w:val="40"/>
@@ -15384,7 +15350,7 @@
     </w:p>
     <w:p>
       <w:pPr>
-        <w:pStyle w:val="Paragrafoelenco"/>
+        <w:pStyle w:val="ListParagraph"/>
         <w:numPr>
           <w:ilvl w:val="0"/>
           <w:numId w:val="40"/>
@@ -15403,7 +15369,7 @@
     </w:p>
     <w:p>
       <w:pPr>
-        <w:pStyle w:val="Paragrafoelenco"/>
+        <w:pStyle w:val="ListParagraph"/>
         <w:numPr>
           <w:ilvl w:val="0"/>
           <w:numId w:val="40"/>
@@ -15504,7 +15470,7 @@
     </w:p>
     <w:p>
       <w:pPr>
-        <w:pStyle w:val="Titolo3"/>
+        <w:pStyle w:val="Heading3"/>
       </w:pPr>
       <w:r>
         <w:t>Sequence Diagram</w:t>
@@ -15565,10 +15531,10 @@
           <w:lang w:val="en-GB"/>
         </w:rPr>
         <w:drawing>
-          <wp:inline distT="0" distB="0" distL="0" distR="0" wp14:anchorId="69E66DF1" wp14:editId="7B0A547B">
-            <wp:extent cx="5619914" cy="4914910"/>
-            <wp:effectExtent l="0" t="0" r="0" b="0"/>
-            <wp:docPr id="23" name="Picture 23" descr="A close up of a map&#10;&#10;Description automatically generated"/>
+          <wp:inline distT="0" distB="0" distL="0" distR="0" wp14:anchorId="5F84B041" wp14:editId="78E4C9AF">
+            <wp:extent cx="5619914" cy="3924156"/>
+            <wp:effectExtent l="0" t="0" r="0" b="635"/>
+            <wp:docPr id="10" name="Picture 10" descr="A screenshot of a cell phone&#10;&#10;Description automatically generated"/>
             <wp:cNvGraphicFramePr>
               <a:graphicFrameLocks xmlns:a="http://schemas.openxmlformats.org/drawingml/2006/main" noChangeAspect="1"/>
             </wp:cNvGraphicFramePr>
@@ -15576,7 +15542,7 @@
               <a:graphicData uri="http://schemas.openxmlformats.org/drawingml/2006/picture">
                 <pic:pic xmlns:pic="http://schemas.openxmlformats.org/drawingml/2006/picture">
                   <pic:nvPicPr>
-                    <pic:cNvPr id="23" name="SequenceDiagram-Login.png"/>
+                    <pic:cNvPr id="10" name="SequenceDiagram-Login.png"/>
                     <pic:cNvPicPr/>
                   </pic:nvPicPr>
                   <pic:blipFill>
@@ -15594,7 +15560,7 @@
                   <pic:spPr>
                     <a:xfrm>
                       <a:off x="0" y="0"/>
-                      <a:ext cx="5619914" cy="4914910"/>
+                      <a:ext cx="5619914" cy="3924156"/>
                     </a:xfrm>
                     <a:prstGeom prst="rect">
                       <a:avLst/>
@@ -15642,7 +15608,27 @@
           <w:szCs w:val="20"/>
           <w:lang w:val="en-GB"/>
         </w:rPr>
-        <w:t>access the SafeStreets’ System.</w:t>
+        <w:t xml:space="preserve">access the </w:t>
+      </w:r>
+      <w:proofErr w:type="spellStart"/>
+      <w:r>
+        <w:rPr>
+          <w:rFonts w:ascii="LMRoman10-Bold" w:hAnsi="LMRoman10-Bold" w:cs="LMRoman10-Bold"/>
+          <w:sz w:val="20"/>
+          <w:szCs w:val="20"/>
+          <w:lang w:val="en-GB"/>
+        </w:rPr>
+        <w:t>SafeStreets</w:t>
+      </w:r>
+      <w:proofErr w:type="spellEnd"/>
+      <w:r>
+        <w:rPr>
+          <w:rFonts w:ascii="LMRoman10-Bold" w:hAnsi="LMRoman10-Bold" w:cs="LMRoman10-Bold"/>
+          <w:sz w:val="20"/>
+          <w:szCs w:val="20"/>
+          <w:lang w:val="en-GB"/>
+        </w:rPr>
+        <w:t>’ System.</w:t>
       </w:r>
       <w:r>
         <w:rPr>
@@ -15877,16 +15863,18 @@
       <w:r>
         <w:rPr>
           <w:rFonts w:ascii="LMRoman10-Bold" w:hAnsi="LMRoman10-Bold" w:cs="LMRoman10-Bold"/>
+          <w:b/>
+          <w:bCs/>
           <w:noProof/>
           <w:sz w:val="20"/>
           <w:szCs w:val="20"/>
           <w:lang w:val="en-GB"/>
         </w:rPr>
         <w:drawing>
-          <wp:inline distT="0" distB="0" distL="0" distR="0" wp14:anchorId="204346C9" wp14:editId="580CCE15">
+          <wp:inline distT="0" distB="0" distL="0" distR="0" wp14:anchorId="10836E76" wp14:editId="695A2369">
             <wp:extent cx="6120130" cy="5519420"/>
             <wp:effectExtent l="0" t="0" r="0" b="5080"/>
-            <wp:docPr id="27" name="Picture 27" descr="A screenshot of a map&#10;&#10;Description automatically generated"/>
+            <wp:docPr id="13" name="Picture 13" descr="A close up of a map&#10;&#10;Description automatically generated"/>
             <wp:cNvGraphicFramePr>
               <a:graphicFrameLocks xmlns:a="http://schemas.openxmlformats.org/drawingml/2006/main" noChangeAspect="1"/>
             </wp:cNvGraphicFramePr>
@@ -15894,7 +15882,7 @@
               <a:graphicData uri="http://schemas.openxmlformats.org/drawingml/2006/picture">
                 <pic:pic xmlns:pic="http://schemas.openxmlformats.org/drawingml/2006/picture">
                   <pic:nvPicPr>
-                    <pic:cNvPr id="27" name="SequenceDiagram- elaboration.png"/>
+                    <pic:cNvPr id="13" name="SequenceDiagram- elaboration.png"/>
                     <pic:cNvPicPr/>
                   </pic:nvPicPr>
                   <pic:blipFill>
@@ -15942,7 +15930,27 @@
           <w:szCs w:val="20"/>
           <w:lang w:val="en-GB"/>
         </w:rPr>
-        <w:t>This Sequence Diagram represents the sequence of operations that will be carried out by the SafeStreets’ System to elaborate the report delivered by the user. This sequence of operations happens after the User has correctly submitted the report, like In the Report sequence diagram presented above.</w:t>
+        <w:t xml:space="preserve">This Sequence Diagram represents the sequence of operations that will be carried out by the </w:t>
+      </w:r>
+      <w:proofErr w:type="spellStart"/>
+      <w:r>
+        <w:rPr>
+          <w:rFonts w:ascii="LMRoman10-Bold" w:hAnsi="LMRoman10-Bold" w:cs="LMRoman10-Bold"/>
+          <w:sz w:val="20"/>
+          <w:szCs w:val="20"/>
+          <w:lang w:val="en-GB"/>
+        </w:rPr>
+        <w:t>SafeStreets</w:t>
+      </w:r>
+      <w:proofErr w:type="spellEnd"/>
+      <w:r>
+        <w:rPr>
+          <w:rFonts w:ascii="LMRoman10-Bold" w:hAnsi="LMRoman10-Bold" w:cs="LMRoman10-Bold"/>
+          <w:sz w:val="20"/>
+          <w:szCs w:val="20"/>
+          <w:lang w:val="en-GB"/>
+        </w:rPr>
+        <w:t>’ System to elaborate the report delivered by the user. This sequence of operations happens after the User has correctly submitted the report, like In the Report sequence diagram presented above.</w:t>
       </w:r>
     </w:p>
     <w:p>
@@ -16310,7 +16318,7 @@
     </w:p>
     <w:p>
       <w:pPr>
-        <w:pStyle w:val="Titolo3"/>
+        <w:pStyle w:val="Heading3"/>
         <w:rPr>
           <w:lang w:val="en-GB"/>
         </w:rPr>
@@ -16324,7 +16332,7 @@
     </w:p>
     <w:p>
       <w:pPr>
-        <w:pStyle w:val="NormaleWeb"/>
+        <w:pStyle w:val="NormalWeb"/>
         <w:rPr>
           <w:rFonts w:ascii="Calibri" w:hAnsi="Calibri" w:cs="Calibri"/>
           <w:lang w:val="en-GB"/>
@@ -16340,7 +16348,7 @@
     </w:p>
     <w:p>
       <w:pPr>
-        <w:pStyle w:val="Paragrafoelenco"/>
+        <w:pStyle w:val="ListParagraph"/>
         <w:numPr>
           <w:ilvl w:val="0"/>
           <w:numId w:val="25"/>
@@ -16386,7 +16394,7 @@
     </w:p>
     <w:p>
       <w:pPr>
-        <w:pStyle w:val="Paragrafoelenco"/>
+        <w:pStyle w:val="ListParagraph"/>
         <w:numPr>
           <w:ilvl w:val="1"/>
           <w:numId w:val="25"/>
@@ -16414,7 +16422,7 @@
     </w:p>
     <w:p>
       <w:pPr>
-        <w:pStyle w:val="Paragrafoelenco"/>
+        <w:pStyle w:val="ListParagraph"/>
         <w:numPr>
           <w:ilvl w:val="1"/>
           <w:numId w:val="25"/>
@@ -16448,7 +16456,7 @@
     </w:p>
     <w:p>
       <w:pPr>
-        <w:pStyle w:val="Paragrafoelenco"/>
+        <w:pStyle w:val="ListParagraph"/>
         <w:numPr>
           <w:ilvl w:val="1"/>
           <w:numId w:val="25"/>
@@ -16482,7 +16490,7 @@
     </w:p>
     <w:p>
       <w:pPr>
-        <w:pStyle w:val="Paragrafoelenco"/>
+        <w:pStyle w:val="ListParagraph"/>
         <w:numPr>
           <w:ilvl w:val="1"/>
           <w:numId w:val="25"/>
@@ -16516,7 +16524,7 @@
     </w:p>
     <w:p>
       <w:pPr>
-        <w:pStyle w:val="Paragrafoelenco"/>
+        <w:pStyle w:val="ListParagraph"/>
         <w:numPr>
           <w:ilvl w:val="1"/>
           <w:numId w:val="25"/>
@@ -16575,7 +16583,7 @@
     </w:p>
     <w:p>
       <w:pPr>
-        <w:pStyle w:val="Paragrafoelenco"/>
+        <w:pStyle w:val="ListParagraph"/>
         <w:numPr>
           <w:ilvl w:val="1"/>
           <w:numId w:val="25"/>
@@ -16613,7 +16621,7 @@
     </w:p>
     <w:p>
       <w:pPr>
-        <w:pStyle w:val="Paragrafoelenco"/>
+        <w:pStyle w:val="ListParagraph"/>
         <w:numPr>
           <w:ilvl w:val="1"/>
           <w:numId w:val="25"/>
@@ -16637,7 +16645,7 @@
     </w:p>
     <w:p>
       <w:pPr>
-        <w:pStyle w:val="Paragrafoelenco"/>
+        <w:pStyle w:val="ListParagraph"/>
         <w:numPr>
           <w:ilvl w:val="1"/>
           <w:numId w:val="25"/>
@@ -16678,7 +16686,7 @@
     </w:p>
     <w:p>
       <w:pPr>
-        <w:pStyle w:val="Paragrafoelenco"/>
+        <w:pStyle w:val="ListParagraph"/>
         <w:numPr>
           <w:ilvl w:val="1"/>
           <w:numId w:val="25"/>
@@ -16702,7 +16710,7 @@
     </w:p>
     <w:p>
       <w:pPr>
-        <w:pStyle w:val="Paragrafoelenco"/>
+        <w:pStyle w:val="ListParagraph"/>
         <w:numPr>
           <w:ilvl w:val="0"/>
           <w:numId w:val="25"/>
@@ -16748,7 +16756,7 @@
     </w:p>
     <w:p>
       <w:pPr>
-        <w:pStyle w:val="Paragrafoelenco"/>
+        <w:pStyle w:val="ListParagraph"/>
         <w:numPr>
           <w:ilvl w:val="1"/>
           <w:numId w:val="25"/>
@@ -16776,7 +16784,7 @@
     </w:p>
     <w:p>
       <w:pPr>
-        <w:pStyle w:val="Paragrafoelenco"/>
+        <w:pStyle w:val="ListParagraph"/>
         <w:numPr>
           <w:ilvl w:val="1"/>
           <w:numId w:val="25"/>
@@ -16803,7 +16811,7 @@
     </w:p>
     <w:p>
       <w:pPr>
-        <w:pStyle w:val="Paragrafoelenco"/>
+        <w:pStyle w:val="ListParagraph"/>
         <w:numPr>
           <w:ilvl w:val="1"/>
           <w:numId w:val="25"/>
@@ -16838,7 +16846,7 @@
     </w:p>
     <w:p>
       <w:pPr>
-        <w:pStyle w:val="Paragrafoelenco"/>
+        <w:pStyle w:val="ListParagraph"/>
         <w:numPr>
           <w:ilvl w:val="0"/>
           <w:numId w:val="25"/>
@@ -16900,7 +16908,7 @@
     </w:p>
     <w:p>
       <w:pPr>
-        <w:pStyle w:val="Paragrafoelenco"/>
+        <w:pStyle w:val="ListParagraph"/>
         <w:numPr>
           <w:ilvl w:val="1"/>
           <w:numId w:val="25"/>
@@ -16928,7 +16936,7 @@
     </w:p>
     <w:p>
       <w:pPr>
-        <w:pStyle w:val="Paragrafoelenco"/>
+        <w:pStyle w:val="ListParagraph"/>
         <w:numPr>
           <w:ilvl w:val="1"/>
           <w:numId w:val="25"/>
@@ -16970,7 +16978,7 @@
     </w:p>
     <w:p>
       <w:pPr>
-        <w:pStyle w:val="Paragrafoelenco"/>
+        <w:pStyle w:val="ListParagraph"/>
         <w:numPr>
           <w:ilvl w:val="1"/>
           <w:numId w:val="25"/>
@@ -17004,7 +17012,7 @@
     </w:p>
     <w:p>
       <w:pPr>
-        <w:pStyle w:val="Paragrafoelenco"/>
+        <w:pStyle w:val="ListParagraph"/>
         <w:numPr>
           <w:ilvl w:val="1"/>
           <w:numId w:val="25"/>
@@ -17039,7 +17047,7 @@
     </w:p>
     <w:p>
       <w:pPr>
-        <w:pStyle w:val="Paragrafoelenco"/>
+        <w:pStyle w:val="ListParagraph"/>
         <w:numPr>
           <w:ilvl w:val="0"/>
           <w:numId w:val="25"/>
@@ -17085,7 +17093,7 @@
     </w:p>
     <w:p>
       <w:pPr>
-        <w:pStyle w:val="Paragrafoelenco"/>
+        <w:pStyle w:val="ListParagraph"/>
         <w:numPr>
           <w:ilvl w:val="1"/>
           <w:numId w:val="25"/>
@@ -17113,7 +17121,7 @@
     </w:p>
     <w:p>
       <w:pPr>
-        <w:pStyle w:val="Paragrafoelenco"/>
+        <w:pStyle w:val="ListParagraph"/>
         <w:numPr>
           <w:ilvl w:val="1"/>
           <w:numId w:val="25"/>
@@ -17135,7 +17143,7 @@
     </w:p>
     <w:p>
       <w:pPr>
-        <w:pStyle w:val="Paragrafoelenco"/>
+        <w:pStyle w:val="ListParagraph"/>
         <w:numPr>
           <w:ilvl w:val="1"/>
           <w:numId w:val="25"/>
@@ -17170,7 +17178,7 @@
     </w:p>
     <w:p>
       <w:pPr>
-        <w:pStyle w:val="Paragrafoelenco"/>
+        <w:pStyle w:val="ListParagraph"/>
         <w:numPr>
           <w:ilvl w:val="1"/>
           <w:numId w:val="25"/>
@@ -17212,7 +17220,7 @@
     </w:p>
     <w:p>
       <w:pPr>
-        <w:pStyle w:val="Paragrafoelenco"/>
+        <w:pStyle w:val="ListParagraph"/>
         <w:numPr>
           <w:ilvl w:val="0"/>
           <w:numId w:val="25"/>
@@ -17258,7 +17266,7 @@
     </w:p>
     <w:p>
       <w:pPr>
-        <w:pStyle w:val="Paragrafoelenco"/>
+        <w:pStyle w:val="ListParagraph"/>
         <w:numPr>
           <w:ilvl w:val="1"/>
           <w:numId w:val="25"/>
@@ -17286,7 +17294,7 @@
     </w:p>
     <w:p>
       <w:pPr>
-        <w:pStyle w:val="Paragrafoelenco"/>
+        <w:pStyle w:val="ListParagraph"/>
         <w:numPr>
           <w:ilvl w:val="1"/>
           <w:numId w:val="25"/>
@@ -17320,7 +17328,7 @@
     </w:p>
     <w:p>
       <w:pPr>
-        <w:pStyle w:val="Paragrafoelenco"/>
+        <w:pStyle w:val="ListParagraph"/>
         <w:numPr>
           <w:ilvl w:val="1"/>
           <w:numId w:val="25"/>
@@ -17361,7 +17369,7 @@
     </w:p>
     <w:p>
       <w:pPr>
-        <w:pStyle w:val="Paragrafoelenco"/>
+        <w:pStyle w:val="ListParagraph"/>
         <w:numPr>
           <w:ilvl w:val="1"/>
           <w:numId w:val="25"/>
@@ -17396,7 +17404,7 @@
     </w:p>
     <w:p>
       <w:pPr>
-        <w:pStyle w:val="Paragrafoelenco"/>
+        <w:pStyle w:val="ListParagraph"/>
         <w:numPr>
           <w:ilvl w:val="0"/>
           <w:numId w:val="25"/>
@@ -17468,7 +17476,7 @@
     </w:p>
     <w:p>
       <w:pPr>
-        <w:pStyle w:val="Paragrafoelenco"/>
+        <w:pStyle w:val="ListParagraph"/>
         <w:numPr>
           <w:ilvl w:val="1"/>
           <w:numId w:val="25"/>
@@ -17504,7 +17512,7 @@
     </w:p>
     <w:p>
       <w:pPr>
-        <w:pStyle w:val="Paragrafoelenco"/>
+        <w:pStyle w:val="ListParagraph"/>
         <w:numPr>
           <w:ilvl w:val="1"/>
           <w:numId w:val="25"/>
@@ -17540,7 +17548,7 @@
     </w:p>
     <w:p>
       <w:pPr>
-        <w:pStyle w:val="Paragrafoelenco"/>
+        <w:pStyle w:val="ListParagraph"/>
         <w:numPr>
           <w:ilvl w:val="1"/>
           <w:numId w:val="25"/>
@@ -17576,7 +17584,7 @@
     </w:p>
     <w:p>
       <w:pPr>
-        <w:pStyle w:val="Titolo2"/>
+        <w:pStyle w:val="Heading2"/>
         <w:rPr>
           <w:lang w:val="en-GB"/>
         </w:rPr>
@@ -17598,20 +17606,12 @@
         <w:rPr>
           <w:lang w:val="en-GB"/>
         </w:rPr>
-        <w:t>The software should be used without waiting times, apart from when the application is uploading the violations or when is downloading the statistics from the server, whose time depends on the internet connection</w:t>
-      </w:r>
-      <w:bookmarkStart w:id="3" w:name="_GoBack"/>
-      <w:bookmarkEnd w:id="3"/>
-      <w:r>
-        <w:rPr>
-          <w:lang w:val="en-GB"/>
-        </w:rPr>
-        <w:t>.</w:t>
-      </w:r>
-    </w:p>
-    <w:p>
-      <w:pPr>
-        <w:pStyle w:val="Titolo2"/>
+        <w:t>The software should be used without waiting times, apart from when the application is uploading the violations or when is downloading the statistics from the server, whose time depends on the internet connection.</w:t>
+      </w:r>
+    </w:p>
+    <w:p>
+      <w:pPr>
+        <w:pStyle w:val="Heading2"/>
         <w:rPr>
           <w:lang w:val="en-GB"/>
         </w:rPr>
@@ -17625,7 +17625,7 @@
     </w:p>
     <w:p>
       <w:pPr>
-        <w:pStyle w:val="Titolo3"/>
+        <w:pStyle w:val="Heading3"/>
         <w:rPr>
           <w:lang w:val="en-GB"/>
         </w:rPr>
@@ -17670,7 +17670,7 @@
     </w:p>
     <w:p>
       <w:pPr>
-        <w:pStyle w:val="Titolo3"/>
+        <w:pStyle w:val="Heading3"/>
         <w:rPr>
           <w:lang w:val="en-GB"/>
         </w:rPr>
@@ -17710,7 +17710,7 @@
     </w:p>
     <w:p>
       <w:pPr>
-        <w:pStyle w:val="Titolo3"/>
+        <w:pStyle w:val="Heading3"/>
         <w:rPr>
           <w:lang w:val="en-GB"/>
         </w:rPr>
@@ -17738,7 +17738,7 @@
     </w:p>
     <w:p>
       <w:pPr>
-        <w:pStyle w:val="Titolo2"/>
+        <w:pStyle w:val="Heading2"/>
         <w:rPr>
           <w:lang w:val="en-GB"/>
         </w:rPr>
@@ -17776,7 +17776,7 @@
     </w:p>
     <w:p>
       <w:pPr>
-        <w:pStyle w:val="Titolo3"/>
+        <w:pStyle w:val="Heading3"/>
         <w:rPr>
           <w:lang w:val="en-GB"/>
         </w:rPr>
@@ -17798,24 +17798,12 @@
         <w:rPr>
           <w:lang w:val="en-GB"/>
         </w:rPr>
-        <w:t xml:space="preserve">The system does not need extremely high </w:t>
-      </w:r>
-      <w:r>
-        <w:rPr>
-          <w:lang w:val="en-GB"/>
-        </w:rPr>
-        <w:t>reliability</w:t>
-      </w:r>
-      <w:r>
-        <w:rPr>
-          <w:lang w:val="en-GB"/>
-        </w:rPr>
-        <w:t>, since its services are not critical.</w:t>
-      </w:r>
-    </w:p>
-    <w:p>
-      <w:pPr>
-        <w:pStyle w:val="Titolo3"/>
+        <w:t>The system does not need extremely high reliability, since its services are not critical.</w:t>
+      </w:r>
+    </w:p>
+    <w:p>
+      <w:pPr>
+        <w:pStyle w:val="Heading3"/>
         <w:rPr>
           <w:lang w:val="en-GB"/>
         </w:rPr>
@@ -17829,7 +17817,7 @@
     </w:p>
     <w:p>
       <w:pPr>
-        <w:pStyle w:val="Titolo3"/>
+        <w:pStyle w:val="Heading3"/>
         <w:rPr>
           <w:lang w:val="en-GB"/>
         </w:rPr>
@@ -17894,7 +17882,7 @@
     </w:p>
     <w:p>
       <w:pPr>
-        <w:pStyle w:val="Titolo3"/>
+        <w:pStyle w:val="Heading3"/>
         <w:rPr>
           <w:lang w:val="en-GB"/>
         </w:rPr>
@@ -17939,7 +17927,7 @@
     </w:p>
     <w:p>
       <w:pPr>
-        <w:pStyle w:val="Titolo3"/>
+        <w:pStyle w:val="Heading3"/>
         <w:rPr>
           <w:lang w:val="en-GB"/>
         </w:rPr>
@@ -18066,7 +18054,7 @@
     </w:p>
     <w:p>
       <w:pPr>
-        <w:pStyle w:val="Titolo1"/>
+        <w:pStyle w:val="Heading1"/>
         <w:rPr>
           <w:lang w:val="en-GB"/>
         </w:rPr>
@@ -18107,7 +18095,7 @@
     </w:p>
     <w:p>
       <w:pPr>
-        <w:pStyle w:val="Titolo1"/>
+        <w:pStyle w:val="Heading1"/>
         <w:rPr>
           <w:lang w:val="en-GB"/>
         </w:rPr>
@@ -18155,7 +18143,7 @@
     </w:p>
     <w:p>
       <w:pPr>
-        <w:pStyle w:val="Titolo1"/>
+        <w:pStyle w:val="Heading1"/>
         <w:rPr>
           <w:lang w:val="en-GB"/>
         </w:rPr>
@@ -18170,7 +18158,7 @@
     </w:p>
     <w:p>
       <w:pPr>
-        <w:pStyle w:val="NormaleWeb"/>
+        <w:pStyle w:val="NormalWeb"/>
         <w:numPr>
           <w:ilvl w:val="0"/>
           <w:numId w:val="23"/>
@@ -18259,14 +18247,14 @@
   <w:footnote w:id="1">
     <w:p>
       <w:pPr>
-        <w:pStyle w:val="Testonotaapidipagina"/>
-        <w:rPr>
-          <w:lang w:val="en-GB"/>
-        </w:rPr>
-      </w:pPr>
-      <w:r>
-        <w:rPr>
-          <w:rStyle w:val="Rimandonotaapidipagina"/>
+        <w:pStyle w:val="FootnoteText"/>
+        <w:rPr>
+          <w:lang w:val="en-GB"/>
+        </w:rPr>
+      </w:pPr>
+      <w:r>
+        <w:rPr>
+          <w:rStyle w:val="FootnoteReference"/>
         </w:rPr>
         <w:footnoteRef/>
       </w:r>
@@ -18278,7 +18266,7 @@
       </w:r>
       <w:r>
         <w:rPr>
-          <w:rStyle w:val="Enfasicorsivo"/>
+          <w:rStyle w:val="Emphasis"/>
           <w:lang w:val="en-GB"/>
         </w:rPr>
         <w:t>Advanced Function 1</w:t>
@@ -18291,7 +18279,7 @@
       </w:r>
       <w:r>
         <w:rPr>
-          <w:rStyle w:val="Enfasicorsivo"/>
+          <w:rStyle w:val="Emphasis"/>
           <w:lang w:val="en-GB"/>
         </w:rPr>
         <w:t>Project Assignment.</w:t>
@@ -18301,14 +18289,14 @@
   <w:footnote w:id="2">
     <w:p>
       <w:pPr>
-        <w:pStyle w:val="Testonotaapidipagina"/>
-        <w:rPr>
-          <w:lang w:val="en-GB"/>
-        </w:rPr>
-      </w:pPr>
-      <w:r>
-        <w:rPr>
-          <w:rStyle w:val="Rimandonotaapidipagina"/>
+        <w:pStyle w:val="FootnoteText"/>
+        <w:rPr>
+          <w:lang w:val="en-GB"/>
+        </w:rPr>
+      </w:pPr>
+      <w:r>
+        <w:rPr>
+          <w:rStyle w:val="FootnoteReference"/>
         </w:rPr>
         <w:footnoteRef/>
       </w:r>
@@ -18326,14 +18314,14 @@
       </w:r>
       <w:r>
         <w:rPr>
-          <w:rStyle w:val="Enfasicorsivo"/>
+          <w:rStyle w:val="Emphasis"/>
           <w:lang w:val="en-GB"/>
         </w:rPr>
         <w:t xml:space="preserve">Advanced </w:t>
       </w:r>
       <w:r>
         <w:rPr>
-          <w:rStyle w:val="Enfasicorsivo"/>
+          <w:rStyle w:val="Emphasis"/>
           <w:lang w:val="en-GB"/>
         </w:rPr>
         <w:t>Function 2</w:t>
@@ -18346,7 +18334,7 @@
       </w:r>
       <w:r>
         <w:rPr>
-          <w:rStyle w:val="Enfasicorsivo"/>
+          <w:rStyle w:val="Emphasis"/>
           <w:lang w:val="en-GB"/>
         </w:rPr>
         <w:t>Project Assignment.</w:t>
@@ -18356,14 +18344,14 @@
   <w:footnote w:id="3">
     <w:p>
       <w:pPr>
-        <w:pStyle w:val="Testonotaapidipagina"/>
-        <w:rPr>
-          <w:lang w:val="en-GB"/>
-        </w:rPr>
-      </w:pPr>
-      <w:r>
-        <w:rPr>
-          <w:rStyle w:val="Rimandonotaapidipagina"/>
+        <w:pStyle w:val="FootnoteText"/>
+        <w:rPr>
+          <w:lang w:val="en-GB"/>
+        </w:rPr>
+      </w:pPr>
+      <w:r>
+        <w:rPr>
+          <w:rStyle w:val="FootnoteReference"/>
         </w:rPr>
         <w:footnoteRef/>
       </w:r>
@@ -18889,7 +18877,7 @@
     <w:lvl w:ilvl="0">
       <w:start w:val="1"/>
       <w:numFmt w:val="decimal"/>
-      <w:pStyle w:val="Titolo1"/>
+      <w:pStyle w:val="Heading1"/>
       <w:lvlText w:val="%1"/>
       <w:lvlJc w:val="left"/>
       <w:pPr>
@@ -18902,7 +18890,7 @@
     <w:lvl w:ilvl="1">
       <w:start w:val="1"/>
       <w:numFmt w:val="upperLetter"/>
-      <w:pStyle w:val="Titolo2"/>
+      <w:pStyle w:val="Heading2"/>
       <w:lvlText w:val="%1.%2"/>
       <w:lvlJc w:val="left"/>
       <w:pPr>
@@ -18915,7 +18903,7 @@
     <w:lvl w:ilvl="2">
       <w:start w:val="1"/>
       <w:numFmt w:val="decimal"/>
-      <w:pStyle w:val="Titolo3"/>
+      <w:pStyle w:val="Heading3"/>
       <w:lvlText w:val="%1.%2.%3"/>
       <w:lvlJc w:val="left"/>
       <w:pPr>
@@ -18928,7 +18916,7 @@
     <w:lvl w:ilvl="3">
       <w:start w:val="1"/>
       <w:numFmt w:val="decimal"/>
-      <w:pStyle w:val="Titolo4"/>
+      <w:pStyle w:val="Heading4"/>
       <w:lvlText w:val="%1.%2.%3.%4"/>
       <w:lvlJc w:val="left"/>
       <w:pPr>
@@ -18941,7 +18929,7 @@
     <w:lvl w:ilvl="4">
       <w:start w:val="1"/>
       <w:numFmt w:val="decimal"/>
-      <w:pStyle w:val="Titolo5"/>
+      <w:pStyle w:val="Heading5"/>
       <w:lvlText w:val="%1.%2.%3.%4.%5"/>
       <w:lvlJc w:val="left"/>
       <w:pPr>
@@ -18954,7 +18942,7 @@
     <w:lvl w:ilvl="5">
       <w:start w:val="1"/>
       <w:numFmt w:val="decimal"/>
-      <w:pStyle w:val="Titolo6"/>
+      <w:pStyle w:val="Heading6"/>
       <w:lvlText w:val="%1.%2.%3.%4.%5.%6"/>
       <w:lvlJc w:val="left"/>
       <w:pPr>
@@ -18967,7 +18955,7 @@
     <w:lvl w:ilvl="6">
       <w:start w:val="1"/>
       <w:numFmt w:val="decimal"/>
-      <w:pStyle w:val="Titolo7"/>
+      <w:pStyle w:val="Heading7"/>
       <w:lvlText w:val="%1.%2.%3.%4.%5.%6.%7"/>
       <w:lvlJc w:val="left"/>
       <w:pPr>
@@ -18980,7 +18968,7 @@
     <w:lvl w:ilvl="7">
       <w:start w:val="1"/>
       <w:numFmt w:val="decimal"/>
-      <w:pStyle w:val="Titolo8"/>
+      <w:pStyle w:val="Heading8"/>
       <w:lvlText w:val="%1.%2.%3.%4.%5.%6.%7.%8"/>
       <w:lvlJc w:val="left"/>
       <w:pPr>
@@ -18993,7 +18981,7 @@
     <w:lvl w:ilvl="8">
       <w:start w:val="1"/>
       <w:numFmt w:val="decimal"/>
-      <w:pStyle w:val="Titolo9"/>
+      <w:pStyle w:val="Heading9"/>
       <w:lvlText w:val="%1.%2.%3.%4.%5.%6.%7.%8.%9"/>
       <w:lvlJc w:val="left"/>
       <w:pPr>
@@ -21988,6 +21976,7 @@
     <w:lsdException w:name="HTML Sample" w:semiHidden="1" w:unhideWhenUsed="1"/>
     <w:lsdException w:name="HTML Typewriter" w:semiHidden="1" w:unhideWhenUsed="1"/>
     <w:lsdException w:name="HTML Variable" w:semiHidden="1" w:unhideWhenUsed="1"/>
+    <w:lsdException w:name="Normal Table" w:semiHidden="1" w:unhideWhenUsed="1"/>
     <w:lsdException w:name="annotation subject" w:semiHidden="1" w:unhideWhenUsed="1"/>
     <w:lsdException w:name="No List" w:semiHidden="1" w:unhideWhenUsed="1"/>
     <w:lsdException w:name="Outline List 1" w:semiHidden="1" w:unhideWhenUsed="1"/>
@@ -22033,9 +22022,11 @@
     <w:lsdException w:name="Table Subtle 1" w:semiHidden="1" w:unhideWhenUsed="1"/>
     <w:lsdException w:name="Table Subtle 2" w:semiHidden="1" w:unhideWhenUsed="1"/>
     <w:lsdException w:name="Table Web 1" w:semiHidden="1" w:unhideWhenUsed="1"/>
+    <w:lsdException w:name="Table Web 2" w:semiHidden="1" w:unhideWhenUsed="1"/>
     <w:lsdException w:name="Table Web 3" w:semiHidden="1" w:unhideWhenUsed="1"/>
     <w:lsdException w:name="Balloon Text" w:semiHidden="1" w:unhideWhenUsed="1"/>
     <w:lsdException w:name="Table Grid" w:uiPriority="39"/>
+    <w:lsdException w:name="Table Theme" w:semiHidden="1" w:unhideWhenUsed="1"/>
     <w:lsdException w:name="Placeholder Text" w:semiHidden="1"/>
     <w:lsdException w:name="No Spacing" w:uiPriority="1" w:qFormat="1"/>
     <w:lsdException w:name="Light Shading" w:uiPriority="60"/>
@@ -22258,16 +22249,16 @@
     <w:lsdException w:name="Smart Link" w:semiHidden="1" w:unhideWhenUsed="1"/>
     <w:lsdException w:name="Smart Link Error" w:semiHidden="1" w:unhideWhenUsed="1"/>
   </w:latentStyles>
-  <w:style w:type="paragraph" w:default="1" w:styleId="Normale">
+  <w:style w:type="paragraph" w:default="1" w:styleId="Normal">
     <w:name w:val="Normal"/>
     <w:qFormat/>
     <w:rsid w:val="00D15D53"/>
   </w:style>
-  <w:style w:type="paragraph" w:styleId="Titolo1">
+  <w:style w:type="paragraph" w:styleId="Heading1">
     <w:name w:val="heading 1"/>
-    <w:basedOn w:val="Normale"/>
-    <w:next w:val="Normale"/>
-    <w:link w:val="Titolo1Carattere"/>
+    <w:basedOn w:val="Normal"/>
+    <w:next w:val="Normal"/>
+    <w:link w:val="Heading1Char"/>
     <w:uiPriority w:val="9"/>
     <w:qFormat/>
     <w:rsid w:val="004D3442"/>
@@ -22293,11 +22284,11 @@
       <w:szCs w:val="36"/>
     </w:rPr>
   </w:style>
-  <w:style w:type="paragraph" w:styleId="Titolo2">
+  <w:style w:type="paragraph" w:styleId="Heading2">
     <w:name w:val="heading 2"/>
-    <w:basedOn w:val="Normale"/>
-    <w:next w:val="Normale"/>
-    <w:link w:val="Titolo2Carattere"/>
+    <w:basedOn w:val="Normal"/>
+    <w:next w:val="Normal"/>
+    <w:link w:val="Heading2Char"/>
     <w:uiPriority w:val="9"/>
     <w:unhideWhenUsed/>
     <w:qFormat/>
@@ -22322,11 +22313,11 @@
       <w:szCs w:val="28"/>
     </w:rPr>
   </w:style>
-  <w:style w:type="paragraph" w:styleId="Titolo3">
+  <w:style w:type="paragraph" w:styleId="Heading3">
     <w:name w:val="heading 3"/>
-    <w:basedOn w:val="Normale"/>
-    <w:next w:val="Normale"/>
-    <w:link w:val="Titolo3Carattere"/>
+    <w:basedOn w:val="Normal"/>
+    <w:next w:val="Normal"/>
+    <w:link w:val="Heading3Char"/>
     <w:uiPriority w:val="9"/>
     <w:unhideWhenUsed/>
     <w:qFormat/>
@@ -22348,11 +22339,11 @@
       <w:color w:val="000000" w:themeColor="text1"/>
     </w:rPr>
   </w:style>
-  <w:style w:type="paragraph" w:styleId="Titolo4">
+  <w:style w:type="paragraph" w:styleId="Heading4">
     <w:name w:val="heading 4"/>
-    <w:basedOn w:val="Normale"/>
-    <w:next w:val="Normale"/>
-    <w:link w:val="Titolo4Carattere"/>
+    <w:basedOn w:val="Normal"/>
+    <w:next w:val="Normal"/>
+    <w:link w:val="Heading4Char"/>
     <w:uiPriority w:val="9"/>
     <w:semiHidden/>
     <w:unhideWhenUsed/>
@@ -22377,11 +22368,11 @@
       <w:color w:val="000000" w:themeColor="text1"/>
     </w:rPr>
   </w:style>
-  <w:style w:type="paragraph" w:styleId="Titolo5">
+  <w:style w:type="paragraph" w:styleId="Heading5">
     <w:name w:val="heading 5"/>
-    <w:basedOn w:val="Normale"/>
-    <w:next w:val="Normale"/>
-    <w:link w:val="Titolo5Carattere"/>
+    <w:basedOn w:val="Normal"/>
+    <w:next w:val="Normal"/>
+    <w:link w:val="Heading5Char"/>
     <w:uiPriority w:val="9"/>
     <w:semiHidden/>
     <w:unhideWhenUsed/>
@@ -22402,11 +22393,11 @@
       <w:color w:val="323E4F" w:themeColor="text2" w:themeShade="BF"/>
     </w:rPr>
   </w:style>
-  <w:style w:type="paragraph" w:styleId="Titolo6">
+  <w:style w:type="paragraph" w:styleId="Heading6">
     <w:name w:val="heading 6"/>
-    <w:basedOn w:val="Normale"/>
-    <w:next w:val="Normale"/>
-    <w:link w:val="Titolo6Carattere"/>
+    <w:basedOn w:val="Normal"/>
+    <w:next w:val="Normal"/>
+    <w:link w:val="Heading6Char"/>
     <w:uiPriority w:val="9"/>
     <w:semiHidden/>
     <w:unhideWhenUsed/>
@@ -22429,11 +22420,11 @@
       <w:color w:val="323E4F" w:themeColor="text2" w:themeShade="BF"/>
     </w:rPr>
   </w:style>
-  <w:style w:type="paragraph" w:styleId="Titolo7">
+  <w:style w:type="paragraph" w:styleId="Heading7">
     <w:name w:val="heading 7"/>
-    <w:basedOn w:val="Normale"/>
-    <w:next w:val="Normale"/>
-    <w:link w:val="Titolo7Carattere"/>
+    <w:basedOn w:val="Normal"/>
+    <w:next w:val="Normal"/>
+    <w:link w:val="Heading7Char"/>
     <w:uiPriority w:val="9"/>
     <w:semiHidden/>
     <w:unhideWhenUsed/>
@@ -22456,11 +22447,11 @@
       <w:color w:val="404040" w:themeColor="text1" w:themeTint="BF"/>
     </w:rPr>
   </w:style>
-  <w:style w:type="paragraph" w:styleId="Titolo8">
+  <w:style w:type="paragraph" w:styleId="Heading8">
     <w:name w:val="heading 8"/>
-    <w:basedOn w:val="Normale"/>
-    <w:next w:val="Normale"/>
-    <w:link w:val="Titolo8Carattere"/>
+    <w:basedOn w:val="Normal"/>
+    <w:next w:val="Normal"/>
+    <w:link w:val="Heading8Char"/>
     <w:uiPriority w:val="9"/>
     <w:semiHidden/>
     <w:unhideWhenUsed/>
@@ -22483,11 +22474,11 @@
       <w:szCs w:val="20"/>
     </w:rPr>
   </w:style>
-  <w:style w:type="paragraph" w:styleId="Titolo9">
+  <w:style w:type="paragraph" w:styleId="Heading9">
     <w:name w:val="heading 9"/>
-    <w:basedOn w:val="Normale"/>
-    <w:next w:val="Normale"/>
-    <w:link w:val="Titolo9Carattere"/>
+    <w:basedOn w:val="Normal"/>
+    <w:next w:val="Normal"/>
+    <w:link w:val="Heading9Char"/>
     <w:uiPriority w:val="9"/>
     <w:semiHidden/>
     <w:unhideWhenUsed/>
@@ -22512,13 +22503,13 @@
       <w:szCs w:val="20"/>
     </w:rPr>
   </w:style>
-  <w:style w:type="character" w:default="1" w:styleId="Carpredefinitoparagrafo">
+  <w:style w:type="character" w:default="1" w:styleId="DefaultParagraphFont">
     <w:name w:val="Default Paragraph Font"/>
     <w:uiPriority w:val="1"/>
     <w:semiHidden/>
     <w:unhideWhenUsed/>
   </w:style>
-  <w:style w:type="table" w:default="1" w:styleId="Tabellanormale">
+  <w:style w:type="table" w:default="1" w:styleId="TableNormal">
     <w:name w:val="Normal Table"/>
     <w:uiPriority w:val="99"/>
     <w:semiHidden/>
@@ -22533,17 +22524,17 @@
       </w:tblCellMar>
     </w:tblPr>
   </w:style>
-  <w:style w:type="numbering" w:default="1" w:styleId="Nessunelenco">
+  <w:style w:type="numbering" w:default="1" w:styleId="NoList">
     <w:name w:val="No List"/>
     <w:uiPriority w:val="99"/>
     <w:semiHidden/>
     <w:unhideWhenUsed/>
   </w:style>
-  <w:style w:type="paragraph" w:styleId="Titolo">
+  <w:style w:type="paragraph" w:styleId="Title">
     <w:name w:val="Title"/>
-    <w:basedOn w:val="Normale"/>
-    <w:next w:val="Normale"/>
-    <w:link w:val="TitoloCarattere"/>
+    <w:basedOn w:val="Normal"/>
+    <w:next w:val="Normal"/>
+    <w:link w:val="TitleChar"/>
     <w:uiPriority w:val="10"/>
     <w:qFormat/>
     <w:rsid w:val="004842D3"/>
@@ -22560,10 +22551,10 @@
       <w:szCs w:val="56"/>
     </w:rPr>
   </w:style>
-  <w:style w:type="character" w:customStyle="1" w:styleId="TitoloCarattere">
-    <w:name w:val="Titolo Carattere"/>
-    <w:basedOn w:val="Carpredefinitoparagrafo"/>
-    <w:link w:val="Titolo"/>
+  <w:style w:type="character" w:customStyle="1" w:styleId="TitleChar">
+    <w:name w:val="Title Char"/>
+    <w:basedOn w:val="DefaultParagraphFont"/>
+    <w:link w:val="Title"/>
     <w:uiPriority w:val="10"/>
     <w:rsid w:val="004842D3"/>
     <w:rPr>
@@ -22574,10 +22565,10 @@
       <w:szCs w:val="56"/>
     </w:rPr>
   </w:style>
-  <w:style w:type="character" w:customStyle="1" w:styleId="Titolo1Carattere">
-    <w:name w:val="Titolo 1 Carattere"/>
-    <w:basedOn w:val="Carpredefinitoparagrafo"/>
-    <w:link w:val="Titolo1"/>
+  <w:style w:type="character" w:customStyle="1" w:styleId="Heading1Char">
+    <w:name w:val="Heading 1 Char"/>
+    <w:basedOn w:val="DefaultParagraphFont"/>
+    <w:link w:val="Heading1"/>
     <w:uiPriority w:val="9"/>
     <w:rsid w:val="004D3442"/>
     <w:rPr>
@@ -22590,10 +22581,10 @@
       <w:szCs w:val="36"/>
     </w:rPr>
   </w:style>
-  <w:style w:type="character" w:customStyle="1" w:styleId="Titolo2Carattere">
-    <w:name w:val="Titolo 2 Carattere"/>
-    <w:basedOn w:val="Carpredefinitoparagrafo"/>
-    <w:link w:val="Titolo2"/>
+  <w:style w:type="character" w:customStyle="1" w:styleId="Heading2Char">
+    <w:name w:val="Heading 2 Char"/>
+    <w:basedOn w:val="DefaultParagraphFont"/>
+    <w:link w:val="Heading2"/>
     <w:uiPriority w:val="9"/>
     <w:rsid w:val="004D3442"/>
     <w:rPr>
@@ -22606,10 +22597,10 @@
       <w:szCs w:val="28"/>
     </w:rPr>
   </w:style>
-  <w:style w:type="character" w:customStyle="1" w:styleId="Titolo3Carattere">
-    <w:name w:val="Titolo 3 Carattere"/>
-    <w:basedOn w:val="Carpredefinitoparagrafo"/>
-    <w:link w:val="Titolo3"/>
+  <w:style w:type="character" w:customStyle="1" w:styleId="Heading3Char">
+    <w:name w:val="Heading 3 Char"/>
+    <w:basedOn w:val="DefaultParagraphFont"/>
+    <w:link w:val="Heading3"/>
     <w:uiPriority w:val="9"/>
     <w:rsid w:val="004D3442"/>
     <w:rPr>
@@ -22619,10 +22610,10 @@
       <w:color w:val="000000" w:themeColor="text1"/>
     </w:rPr>
   </w:style>
-  <w:style w:type="character" w:customStyle="1" w:styleId="Titolo4Carattere">
-    <w:name w:val="Titolo 4 Carattere"/>
-    <w:basedOn w:val="Carpredefinitoparagrafo"/>
-    <w:link w:val="Titolo4"/>
+  <w:style w:type="character" w:customStyle="1" w:styleId="Heading4Char">
+    <w:name w:val="Heading 4 Char"/>
+    <w:basedOn w:val="DefaultParagraphFont"/>
+    <w:link w:val="Heading4"/>
     <w:uiPriority w:val="9"/>
     <w:semiHidden/>
     <w:rsid w:val="004D3442"/>
@@ -22635,10 +22626,10 @@
       <w:color w:val="000000" w:themeColor="text1"/>
     </w:rPr>
   </w:style>
-  <w:style w:type="character" w:customStyle="1" w:styleId="Titolo5Carattere">
-    <w:name w:val="Titolo 5 Carattere"/>
-    <w:basedOn w:val="Carpredefinitoparagrafo"/>
-    <w:link w:val="Titolo5"/>
+  <w:style w:type="character" w:customStyle="1" w:styleId="Heading5Char">
+    <w:name w:val="Heading 5 Char"/>
+    <w:basedOn w:val="DefaultParagraphFont"/>
+    <w:link w:val="Heading5"/>
     <w:uiPriority w:val="9"/>
     <w:semiHidden/>
     <w:rsid w:val="004D3442"/>
@@ -22647,10 +22638,10 @@
       <w:color w:val="323E4F" w:themeColor="text2" w:themeShade="BF"/>
     </w:rPr>
   </w:style>
-  <w:style w:type="character" w:customStyle="1" w:styleId="Titolo6Carattere">
-    <w:name w:val="Titolo 6 Carattere"/>
-    <w:basedOn w:val="Carpredefinitoparagrafo"/>
-    <w:link w:val="Titolo6"/>
+  <w:style w:type="character" w:customStyle="1" w:styleId="Heading6Char">
+    <w:name w:val="Heading 6 Char"/>
+    <w:basedOn w:val="DefaultParagraphFont"/>
+    <w:link w:val="Heading6"/>
     <w:uiPriority w:val="9"/>
     <w:semiHidden/>
     <w:rsid w:val="004D3442"/>
@@ -22661,10 +22652,10 @@
       <w:color w:val="323E4F" w:themeColor="text2" w:themeShade="BF"/>
     </w:rPr>
   </w:style>
-  <w:style w:type="character" w:customStyle="1" w:styleId="Titolo7Carattere">
-    <w:name w:val="Titolo 7 Carattere"/>
-    <w:basedOn w:val="Carpredefinitoparagrafo"/>
-    <w:link w:val="Titolo7"/>
+  <w:style w:type="character" w:customStyle="1" w:styleId="Heading7Char">
+    <w:name w:val="Heading 7 Char"/>
+    <w:basedOn w:val="DefaultParagraphFont"/>
+    <w:link w:val="Heading7"/>
     <w:uiPriority w:val="9"/>
     <w:semiHidden/>
     <w:rsid w:val="004D3442"/>
@@ -22675,10 +22666,10 @@
       <w:color w:val="404040" w:themeColor="text1" w:themeTint="BF"/>
     </w:rPr>
   </w:style>
-  <w:style w:type="character" w:customStyle="1" w:styleId="Titolo8Carattere">
-    <w:name w:val="Titolo 8 Carattere"/>
-    <w:basedOn w:val="Carpredefinitoparagrafo"/>
-    <w:link w:val="Titolo8"/>
+  <w:style w:type="character" w:customStyle="1" w:styleId="Heading8Char">
+    <w:name w:val="Heading 8 Char"/>
+    <w:basedOn w:val="DefaultParagraphFont"/>
+    <w:link w:val="Heading8"/>
     <w:uiPriority w:val="9"/>
     <w:semiHidden/>
     <w:rsid w:val="004D3442"/>
@@ -22689,10 +22680,10 @@
       <w:szCs w:val="20"/>
     </w:rPr>
   </w:style>
-  <w:style w:type="character" w:customStyle="1" w:styleId="Titolo9Carattere">
-    <w:name w:val="Titolo 9 Carattere"/>
-    <w:basedOn w:val="Carpredefinitoparagrafo"/>
-    <w:link w:val="Titolo9"/>
+  <w:style w:type="character" w:customStyle="1" w:styleId="Heading9Char">
+    <w:name w:val="Heading 9 Char"/>
+    <w:basedOn w:val="DefaultParagraphFont"/>
+    <w:link w:val="Heading9"/>
     <w:uiPriority w:val="9"/>
     <w:semiHidden/>
     <w:rsid w:val="004D3442"/>
@@ -22705,10 +22696,10 @@
       <w:szCs w:val="20"/>
     </w:rPr>
   </w:style>
-  <w:style w:type="paragraph" w:styleId="Didascalia">
+  <w:style w:type="paragraph" w:styleId="Caption">
     <w:name w:val="caption"/>
-    <w:basedOn w:val="Normale"/>
-    <w:next w:val="Normale"/>
+    <w:basedOn w:val="Normal"/>
+    <w:next w:val="Normal"/>
     <w:uiPriority w:val="35"/>
     <w:unhideWhenUsed/>
     <w:qFormat/>
@@ -22724,11 +22715,11 @@
       <w:szCs w:val="18"/>
     </w:rPr>
   </w:style>
-  <w:style w:type="paragraph" w:styleId="Sottotitolo">
+  <w:style w:type="paragraph" w:styleId="Subtitle">
     <w:name w:val="Subtitle"/>
-    <w:basedOn w:val="Normale"/>
-    <w:next w:val="Normale"/>
-    <w:link w:val="SottotitoloCarattere"/>
+    <w:basedOn w:val="Normal"/>
+    <w:next w:val="Normal"/>
+    <w:link w:val="SubtitleChar"/>
     <w:uiPriority w:val="11"/>
     <w:qFormat/>
     <w:rsid w:val="004842D3"/>
@@ -22743,10 +22734,10 @@
       <w:spacing w:val="10"/>
     </w:rPr>
   </w:style>
-  <w:style w:type="character" w:customStyle="1" w:styleId="SottotitoloCarattere">
-    <w:name w:val="Sottotitolo Carattere"/>
-    <w:basedOn w:val="Carpredefinitoparagrafo"/>
-    <w:link w:val="Sottotitolo"/>
+  <w:style w:type="character" w:customStyle="1" w:styleId="SubtitleChar">
+    <w:name w:val="Subtitle Char"/>
+    <w:basedOn w:val="DefaultParagraphFont"/>
+    <w:link w:val="Subtitle"/>
     <w:uiPriority w:val="11"/>
     <w:rsid w:val="004842D3"/>
     <w:rPr>
@@ -22754,9 +22745,9 @@
       <w:spacing w:val="10"/>
     </w:rPr>
   </w:style>
-  <w:style w:type="character" w:styleId="Enfasigrassetto">
+  <w:style w:type="character" w:styleId="Strong">
     <w:name w:val="Strong"/>
-    <w:basedOn w:val="Carpredefinitoparagrafo"/>
+    <w:basedOn w:val="DefaultParagraphFont"/>
     <w:uiPriority w:val="22"/>
     <w:qFormat/>
     <w:rsid w:val="004D3442"/>
@@ -22766,9 +22757,9 @@
       <w:color w:val="000000" w:themeColor="text1"/>
     </w:rPr>
   </w:style>
-  <w:style w:type="character" w:styleId="Enfasicorsivo">
+  <w:style w:type="character" w:styleId="Emphasis">
     <w:name w:val="Emphasis"/>
-    <w:basedOn w:val="Carpredefinitoparagrafo"/>
+    <w:basedOn w:val="DefaultParagraphFont"/>
     <w:uiPriority w:val="20"/>
     <w:qFormat/>
     <w:rsid w:val="004D3442"/>
@@ -22778,7 +22769,7 @@
       <w:color w:val="auto"/>
     </w:rPr>
   </w:style>
-  <w:style w:type="paragraph" w:styleId="Nessunaspaziatura">
+  <w:style w:type="paragraph" w:styleId="NoSpacing">
     <w:name w:val="No Spacing"/>
     <w:uiPriority w:val="1"/>
     <w:qFormat/>
@@ -22787,11 +22778,11 @@
       <w:spacing w:after="0" w:line="240" w:lineRule="auto"/>
     </w:pPr>
   </w:style>
-  <w:style w:type="paragraph" w:styleId="Citazione">
+  <w:style w:type="paragraph" w:styleId="Quote">
     <w:name w:val="Quote"/>
-    <w:basedOn w:val="Normale"/>
-    <w:next w:val="Normale"/>
-    <w:link w:val="CitazioneCarattere"/>
+    <w:basedOn w:val="Normal"/>
+    <w:next w:val="Normal"/>
+    <w:link w:val="QuoteChar"/>
     <w:uiPriority w:val="29"/>
     <w:qFormat/>
     <w:rsid w:val="004D3442"/>
@@ -22805,10 +22796,10 @@
       <w:color w:val="000000" w:themeColor="text1"/>
     </w:rPr>
   </w:style>
-  <w:style w:type="character" w:customStyle="1" w:styleId="CitazioneCarattere">
-    <w:name w:val="Citazione Carattere"/>
-    <w:basedOn w:val="Carpredefinitoparagrafo"/>
-    <w:link w:val="Citazione"/>
+  <w:style w:type="character" w:customStyle="1" w:styleId="QuoteChar">
+    <w:name w:val="Quote Char"/>
+    <w:basedOn w:val="DefaultParagraphFont"/>
+    <w:link w:val="Quote"/>
     <w:uiPriority w:val="29"/>
     <w:rsid w:val="004D3442"/>
     <w:rPr>
@@ -22817,11 +22808,11 @@
       <w:color w:val="000000" w:themeColor="text1"/>
     </w:rPr>
   </w:style>
-  <w:style w:type="paragraph" w:styleId="Citazioneintensa">
+  <w:style w:type="paragraph" w:styleId="IntenseQuote">
     <w:name w:val="Intense Quote"/>
-    <w:basedOn w:val="Normale"/>
-    <w:next w:val="Normale"/>
-    <w:link w:val="CitazioneintensaCarattere"/>
+    <w:basedOn w:val="Normal"/>
+    <w:next w:val="Normal"/>
+    <w:link w:val="IntenseQuoteChar"/>
     <w:uiPriority w:val="30"/>
     <w:qFormat/>
     <w:rsid w:val="004D3442"/>
@@ -22839,10 +22830,10 @@
       <w:color w:val="000000" w:themeColor="text1"/>
     </w:rPr>
   </w:style>
-  <w:style w:type="character" w:customStyle="1" w:styleId="CitazioneintensaCarattere">
-    <w:name w:val="Citazione intensa Carattere"/>
-    <w:basedOn w:val="Carpredefinitoparagrafo"/>
-    <w:link w:val="Citazioneintensa"/>
+  <w:style w:type="character" w:customStyle="1" w:styleId="IntenseQuoteChar">
+    <w:name w:val="Intense Quote Char"/>
+    <w:basedOn w:val="DefaultParagraphFont"/>
+    <w:link w:val="IntenseQuote"/>
     <w:uiPriority w:val="30"/>
     <w:rsid w:val="004D3442"/>
     <w:rPr>
@@ -22850,9 +22841,9 @@
       <w:shd w:val="clear" w:color="auto" w:fill="F2F2F2" w:themeFill="background1" w:themeFillShade="F2"/>
     </w:rPr>
   </w:style>
-  <w:style w:type="character" w:styleId="Enfasidelicata">
+  <w:style w:type="character" w:styleId="SubtleEmphasis">
     <w:name w:val="Subtle Emphasis"/>
-    <w:basedOn w:val="Carpredefinitoparagrafo"/>
+    <w:basedOn w:val="DefaultParagraphFont"/>
     <w:uiPriority w:val="19"/>
     <w:qFormat/>
     <w:rsid w:val="004D3442"/>
@@ -22862,9 +22853,9 @@
       <w:color w:val="404040" w:themeColor="text1" w:themeTint="BF"/>
     </w:rPr>
   </w:style>
-  <w:style w:type="character" w:styleId="Enfasiintensa">
+  <w:style w:type="character" w:styleId="IntenseEmphasis">
     <w:name w:val="Intense Emphasis"/>
-    <w:basedOn w:val="Carpredefinitoparagrafo"/>
+    <w:basedOn w:val="DefaultParagraphFont"/>
     <w:uiPriority w:val="21"/>
     <w:qFormat/>
     <w:rsid w:val="004D3442"/>
@@ -22876,9 +22867,9 @@
       <w:caps/>
     </w:rPr>
   </w:style>
-  <w:style w:type="character" w:styleId="Riferimentodelicato">
+  <w:style w:type="character" w:styleId="SubtleReference">
     <w:name w:val="Subtle Reference"/>
-    <w:basedOn w:val="Carpredefinitoparagrafo"/>
+    <w:basedOn w:val="DefaultParagraphFont"/>
     <w:uiPriority w:val="31"/>
     <w:qFormat/>
     <w:rsid w:val="004D3442"/>
@@ -22888,9 +22879,9 @@
       <w:u w:val="single" w:color="7F7F7F" w:themeColor="text1" w:themeTint="80"/>
     </w:rPr>
   </w:style>
-  <w:style w:type="character" w:styleId="Riferimentointenso">
+  <w:style w:type="character" w:styleId="IntenseReference">
     <w:name w:val="Intense Reference"/>
-    <w:basedOn w:val="Carpredefinitoparagrafo"/>
+    <w:basedOn w:val="DefaultParagraphFont"/>
     <w:uiPriority w:val="32"/>
     <w:qFormat/>
     <w:rsid w:val="004D3442"/>
@@ -22901,9 +22892,9 @@
       <w:u w:val="single"/>
     </w:rPr>
   </w:style>
-  <w:style w:type="character" w:styleId="Titolodellibro">
+  <w:style w:type="character" w:styleId="BookTitle">
     <w:name w:val="Book Title"/>
-    <w:basedOn w:val="Carpredefinitoparagrafo"/>
+    <w:basedOn w:val="DefaultParagraphFont"/>
     <w:uiPriority w:val="33"/>
     <w:qFormat/>
     <w:rsid w:val="004D3442"/>
@@ -22914,10 +22905,10 @@
       <w:spacing w:val="5"/>
     </w:rPr>
   </w:style>
-  <w:style w:type="paragraph" w:styleId="Titolosommario">
+  <w:style w:type="paragraph" w:styleId="TOCHeading">
     <w:name w:val="TOC Heading"/>
-    <w:basedOn w:val="Titolo1"/>
-    <w:next w:val="Normale"/>
+    <w:basedOn w:val="Heading1"/>
+    <w:next w:val="Normal"/>
     <w:uiPriority w:val="39"/>
     <w:semiHidden/>
     <w:unhideWhenUsed/>
@@ -22927,9 +22918,9 @@
       <w:outlineLvl w:val="9"/>
     </w:pPr>
   </w:style>
-  <w:style w:type="paragraph" w:styleId="Paragrafoelenco">
+  <w:style w:type="paragraph" w:styleId="ListParagraph">
     <w:name w:val="List Paragraph"/>
-    <w:basedOn w:val="Normale"/>
+    <w:basedOn w:val="Normal"/>
     <w:uiPriority w:val="34"/>
     <w:qFormat/>
     <w:rsid w:val="006F01B8"/>
@@ -22938,9 +22929,9 @@
       <w:contextualSpacing/>
     </w:pPr>
   </w:style>
-  <w:style w:type="character" w:styleId="Collegamentoipertestuale">
+  <w:style w:type="character" w:styleId="Hyperlink">
     <w:name w:val="Hyperlink"/>
-    <w:basedOn w:val="Carpredefinitoparagrafo"/>
+    <w:basedOn w:val="DefaultParagraphFont"/>
     <w:uiPriority w:val="99"/>
     <w:unhideWhenUsed/>
     <w:rsid w:val="00320724"/>
@@ -22949,9 +22940,9 @@
       <w:u w:val="single"/>
     </w:rPr>
   </w:style>
-  <w:style w:type="character" w:styleId="Menzionenonrisolta">
+  <w:style w:type="character" w:styleId="UnresolvedMention">
     <w:name w:val="Unresolved Mention"/>
-    <w:basedOn w:val="Carpredefinitoparagrafo"/>
+    <w:basedOn w:val="DefaultParagraphFont"/>
     <w:uiPriority w:val="99"/>
     <w:semiHidden/>
     <w:unhideWhenUsed/>
@@ -22961,10 +22952,10 @@
       <w:shd w:val="clear" w:color="auto" w:fill="E1DFDD"/>
     </w:rPr>
   </w:style>
-  <w:style w:type="paragraph" w:styleId="Testofumetto">
+  <w:style w:type="paragraph" w:styleId="BalloonText">
     <w:name w:val="Balloon Text"/>
-    <w:basedOn w:val="Normale"/>
-    <w:link w:val="TestofumettoCarattere"/>
+    <w:basedOn w:val="Normal"/>
+    <w:link w:val="BalloonTextChar"/>
     <w:uiPriority w:val="99"/>
     <w:semiHidden/>
     <w:unhideWhenUsed/>
@@ -22978,10 +22969,10 @@
       <w:szCs w:val="18"/>
     </w:rPr>
   </w:style>
-  <w:style w:type="character" w:customStyle="1" w:styleId="TestofumettoCarattere">
-    <w:name w:val="Testo fumetto Carattere"/>
-    <w:basedOn w:val="Carpredefinitoparagrafo"/>
-    <w:link w:val="Testofumetto"/>
+  <w:style w:type="character" w:customStyle="1" w:styleId="BalloonTextChar">
+    <w:name w:val="Balloon Text Char"/>
+    <w:basedOn w:val="DefaultParagraphFont"/>
+    <w:link w:val="BalloonText"/>
     <w:uiPriority w:val="99"/>
     <w:semiHidden/>
     <w:rsid w:val="00372883"/>
@@ -22991,9 +22982,9 @@
       <w:szCs w:val="18"/>
     </w:rPr>
   </w:style>
-  <w:style w:type="paragraph" w:styleId="NormaleWeb">
+  <w:style w:type="paragraph" w:styleId="NormalWeb">
     <w:name w:val="Normal (Web)"/>
-    <w:basedOn w:val="Normale"/>
+    <w:basedOn w:val="Normal"/>
     <w:uiPriority w:val="99"/>
     <w:unhideWhenUsed/>
     <w:rsid w:val="00C3115D"/>
@@ -23006,9 +22997,9 @@
       <w:szCs w:val="24"/>
     </w:rPr>
   </w:style>
-  <w:style w:type="character" w:styleId="Rimandocommento">
+  <w:style w:type="character" w:styleId="CommentReference">
     <w:name w:val="annotation reference"/>
-    <w:basedOn w:val="Carpredefinitoparagrafo"/>
+    <w:basedOn w:val="DefaultParagraphFont"/>
     <w:uiPriority w:val="99"/>
     <w:semiHidden/>
     <w:unhideWhenUsed/>
@@ -23018,10 +23009,10 @@
       <w:szCs w:val="16"/>
     </w:rPr>
   </w:style>
-  <w:style w:type="paragraph" w:styleId="Testocommento">
+  <w:style w:type="paragraph" w:styleId="CommentText">
     <w:name w:val="annotation text"/>
-    <w:basedOn w:val="Normale"/>
-    <w:link w:val="TestocommentoCarattere"/>
+    <w:basedOn w:val="Normal"/>
+    <w:link w:val="CommentTextChar"/>
     <w:uiPriority w:val="99"/>
     <w:semiHidden/>
     <w:unhideWhenUsed/>
@@ -23034,10 +23025,10 @@
       <w:szCs w:val="20"/>
     </w:rPr>
   </w:style>
-  <w:style w:type="character" w:customStyle="1" w:styleId="TestocommentoCarattere">
-    <w:name w:val="Testo commento Carattere"/>
-    <w:basedOn w:val="Carpredefinitoparagrafo"/>
-    <w:link w:val="Testocommento"/>
+  <w:style w:type="character" w:customStyle="1" w:styleId="CommentTextChar">
+    <w:name w:val="Comment Text Char"/>
+    <w:basedOn w:val="DefaultParagraphFont"/>
+    <w:link w:val="CommentText"/>
     <w:uiPriority w:val="99"/>
     <w:semiHidden/>
     <w:rsid w:val="00D7514E"/>
@@ -23046,11 +23037,11 @@
       <w:szCs w:val="20"/>
     </w:rPr>
   </w:style>
-  <w:style w:type="paragraph" w:styleId="Soggettocommento">
+  <w:style w:type="paragraph" w:styleId="CommentSubject">
     <w:name w:val="annotation subject"/>
-    <w:basedOn w:val="Testocommento"/>
-    <w:next w:val="Testocommento"/>
-    <w:link w:val="SoggettocommentoCarattere"/>
+    <w:basedOn w:val="CommentText"/>
+    <w:next w:val="CommentText"/>
+    <w:link w:val="CommentSubjectChar"/>
     <w:uiPriority w:val="99"/>
     <w:semiHidden/>
     <w:unhideWhenUsed/>
@@ -23060,10 +23051,10 @@
       <w:bCs/>
     </w:rPr>
   </w:style>
-  <w:style w:type="character" w:customStyle="1" w:styleId="SoggettocommentoCarattere">
-    <w:name w:val="Soggetto commento Carattere"/>
-    <w:basedOn w:val="TestocommentoCarattere"/>
-    <w:link w:val="Soggettocommento"/>
+  <w:style w:type="character" w:customStyle="1" w:styleId="CommentSubjectChar">
+    <w:name w:val="Comment Subject Char"/>
+    <w:basedOn w:val="CommentTextChar"/>
+    <w:link w:val="CommentSubject"/>
     <w:uiPriority w:val="99"/>
     <w:semiHidden/>
     <w:rsid w:val="00D7514E"/>
@@ -23074,10 +23065,10 @@
       <w:szCs w:val="20"/>
     </w:rPr>
   </w:style>
-  <w:style w:type="paragraph" w:styleId="Testonotaapidipagina">
+  <w:style w:type="paragraph" w:styleId="FootnoteText">
     <w:name w:val="footnote text"/>
-    <w:basedOn w:val="Normale"/>
-    <w:link w:val="TestonotaapidipaginaCarattere"/>
+    <w:basedOn w:val="Normal"/>
+    <w:link w:val="FootnoteTextChar"/>
     <w:uiPriority w:val="99"/>
     <w:semiHidden/>
     <w:unhideWhenUsed/>
@@ -23090,10 +23081,10 @@
       <w:szCs w:val="20"/>
     </w:rPr>
   </w:style>
-  <w:style w:type="character" w:customStyle="1" w:styleId="TestonotaapidipaginaCarattere">
-    <w:name w:val="Testo nota a piè di pagina Carattere"/>
-    <w:basedOn w:val="Carpredefinitoparagrafo"/>
-    <w:link w:val="Testonotaapidipagina"/>
+  <w:style w:type="character" w:customStyle="1" w:styleId="FootnoteTextChar">
+    <w:name w:val="Footnote Text Char"/>
+    <w:basedOn w:val="DefaultParagraphFont"/>
+    <w:link w:val="FootnoteText"/>
     <w:uiPriority w:val="99"/>
     <w:semiHidden/>
     <w:rsid w:val="00E10A17"/>
@@ -23102,9 +23093,9 @@
       <w:szCs w:val="20"/>
     </w:rPr>
   </w:style>
-  <w:style w:type="character" w:styleId="Rimandonotaapidipagina">
+  <w:style w:type="character" w:styleId="FootnoteReference">
     <w:name w:val="footnote reference"/>
-    <w:basedOn w:val="Carpredefinitoparagrafo"/>
+    <w:basedOn w:val="DefaultParagraphFont"/>
     <w:uiPriority w:val="99"/>
     <w:semiHidden/>
     <w:unhideWhenUsed/>
@@ -23113,10 +23104,10 @@
       <w:vertAlign w:val="superscript"/>
     </w:rPr>
   </w:style>
-  <w:style w:type="paragraph" w:styleId="Intestazione">
+  <w:style w:type="paragraph" w:styleId="Header">
     <w:name w:val="header"/>
-    <w:basedOn w:val="Normale"/>
-    <w:link w:val="IntestazioneCarattere"/>
+    <w:basedOn w:val="Normal"/>
+    <w:link w:val="HeaderChar"/>
     <w:uiPriority w:val="99"/>
     <w:unhideWhenUsed/>
     <w:rsid w:val="007B0EA0"/>
@@ -23128,17 +23119,17 @@
       <w:spacing w:after="0" w:line="240" w:lineRule="auto"/>
     </w:pPr>
   </w:style>
-  <w:style w:type="character" w:customStyle="1" w:styleId="IntestazioneCarattere">
-    <w:name w:val="Intestazione Carattere"/>
-    <w:basedOn w:val="Carpredefinitoparagrafo"/>
-    <w:link w:val="Intestazione"/>
+  <w:style w:type="character" w:customStyle="1" w:styleId="HeaderChar">
+    <w:name w:val="Header Char"/>
+    <w:basedOn w:val="DefaultParagraphFont"/>
+    <w:link w:val="Header"/>
     <w:uiPriority w:val="99"/>
     <w:rsid w:val="007B0EA0"/>
   </w:style>
-  <w:style w:type="paragraph" w:styleId="Pidipagina">
+  <w:style w:type="paragraph" w:styleId="Footer">
     <w:name w:val="footer"/>
-    <w:basedOn w:val="Normale"/>
-    <w:link w:val="PidipaginaCarattere"/>
+    <w:basedOn w:val="Normal"/>
+    <w:link w:val="FooterChar"/>
     <w:uiPriority w:val="99"/>
     <w:unhideWhenUsed/>
     <w:rsid w:val="007B0EA0"/>
@@ -23150,16 +23141,16 @@
       <w:spacing w:after="0" w:line="240" w:lineRule="auto"/>
     </w:pPr>
   </w:style>
-  <w:style w:type="character" w:customStyle="1" w:styleId="PidipaginaCarattere">
-    <w:name w:val="Piè di pagina Carattere"/>
-    <w:basedOn w:val="Carpredefinitoparagrafo"/>
-    <w:link w:val="Pidipagina"/>
+  <w:style w:type="character" w:customStyle="1" w:styleId="FooterChar">
+    <w:name w:val="Footer Char"/>
+    <w:basedOn w:val="DefaultParagraphFont"/>
+    <w:link w:val="Footer"/>
     <w:uiPriority w:val="99"/>
     <w:rsid w:val="007B0EA0"/>
   </w:style>
-  <w:style w:type="character" w:styleId="Testosegnaposto">
+  <w:style w:type="character" w:styleId="PlaceholderText">
     <w:name w:val="Placeholder Text"/>
-    <w:basedOn w:val="Carpredefinitoparagrafo"/>
+    <w:basedOn w:val="DefaultParagraphFont"/>
     <w:uiPriority w:val="99"/>
     <w:semiHidden/>
     <w:rsid w:val="007B0EA0"/>
@@ -23470,7 +23461,7 @@
 </file>
 
 <file path=customXml/itemProps1.xml><?xml version="1.0" encoding="utf-8"?>
-<ds:datastoreItem xmlns:ds="http://schemas.openxmlformats.org/officeDocument/2006/customXml" ds:itemID="{DF7566D8-914B-45FD-B77C-974193CD31B4}">
+<ds:datastoreItem xmlns:ds="http://schemas.openxmlformats.org/officeDocument/2006/customXml" ds:itemID="{91339B10-00D0-464D-9919-29C69545B9D3}">
   <ds:schemaRefs>
     <ds:schemaRef ds:uri="http://schemas.openxmlformats.org/officeDocument/2006/bibliography"/>
   </ds:schemaRefs>

</xml_diff>